<commit_message>
add purpose of the lab work in report.pdf
</commit_message>
<xml_diff>
--- a/lab3/report.docx
+++ b/lab3/report.docx
@@ -543,15 +543,6 @@
           <w:lang w:val="ru-RU"/>
         </w:rPr>
         <w:t>Санкт-Петербург 202</w:t>
-      </w:r>
-      <w:r>
-        <w:rPr>
-          <w:rFonts w:ascii="Times New Roman" w:hAnsi="Times New Roman" w:cs="Times New Roman"/>
-          <w:sz w:val="24"/>
-          <w:szCs w:val="24"/>
-          <w:lang w:val="ru-RU"/>
-        </w:rPr>
-        <w:t>2</w:t>
       </w:r>
     </w:p>
     <w:p>
@@ -3070,7 +3061,6 @@
           <w:rFonts w:ascii="Helvetica" w:eastAsia="Times New Roman" w:hAnsi="Helvetica" w:cs="Helvetica"/>
           <w:sz w:val="30"/>
           <w:szCs w:val="30"/>
-          <w:lang w:val="ru-RU"/>
         </w:rPr>
       </w:pPr>
       <w:r>
@@ -3086,29 +3076,8 @@
           <w:rFonts w:ascii="Helvetica" w:eastAsia="Times New Roman" w:hAnsi="Helvetica" w:cs="Helvetica"/>
           <w:sz w:val="30"/>
           <w:szCs w:val="30"/>
-          <w:lang w:val="ru-RU"/>
-        </w:rPr>
-        <w:t xml:space="preserve"> = [-6, 0, 0, 0; 0, </w:t>
-      </w:r>
-      <w:proofErr w:type="gramStart"/>
-      <w:r>
-        <w:rPr>
-          <w:rFonts w:ascii="Helvetica" w:eastAsia="Times New Roman" w:hAnsi="Helvetica" w:cs="Helvetica"/>
-          <w:sz w:val="30"/>
-          <w:szCs w:val="30"/>
-          <w:lang w:val="ru-RU"/>
-        </w:rPr>
-        <w:t>8,  0</w:t>
-      </w:r>
-      <w:proofErr w:type="gramEnd"/>
-      <w:r>
-        <w:rPr>
-          <w:rFonts w:ascii="Helvetica" w:eastAsia="Times New Roman" w:hAnsi="Helvetica" w:cs="Helvetica"/>
-          <w:sz w:val="30"/>
-          <w:szCs w:val="30"/>
-          <w:lang w:val="ru-RU"/>
-        </w:rPr>
-        <w:t>, 0; 0, 0, 2, 5; 0, 0, -5, 2];</w:t>
+        </w:rPr>
+        <w:t xml:space="preserve"> = [-6, 0, 0, 0; 0, 8,  0, 0; 0, 0, 2, 5; 0, 0, -5, 2];</w:t>
       </w:r>
     </w:p>
     <w:p>
@@ -3118,7 +3087,6 @@
           <w:rFonts w:ascii="Helvetica" w:eastAsia="Times New Roman" w:hAnsi="Helvetica" w:cs="Helvetica"/>
           <w:sz w:val="30"/>
           <w:szCs w:val="30"/>
-          <w:lang w:val="ru-RU"/>
         </w:rPr>
       </w:pPr>
       <w:r>
@@ -3134,21 +3102,137 @@
           <w:rFonts w:ascii="Helvetica" w:eastAsia="Times New Roman" w:hAnsi="Helvetica" w:cs="Helvetica"/>
           <w:sz w:val="30"/>
           <w:szCs w:val="30"/>
-          <w:lang w:val="ru-RU"/>
-        </w:rPr>
-        <w:t xml:space="preserve"> = [0; 1; 9; 2</w:t>
-      </w:r>
-      <w:proofErr w:type="gramStart"/>
-      <w:r>
-        <w:rPr>
-          <w:rFonts w:ascii="Helvetica" w:eastAsia="Times New Roman" w:hAnsi="Helvetica" w:cs="Helvetica"/>
-          <w:sz w:val="30"/>
-          <w:szCs w:val="30"/>
-          <w:lang w:val="ru-RU"/>
+        </w:rPr>
+        <w:t xml:space="preserve"> = [0; 1; 9; 2];</w:t>
+      </w:r>
+    </w:p>
+    <w:p>
+      <w:pPr>
+        <w:spacing w:after="0" w:line="240" w:lineRule="auto"/>
+        <w:rPr>
+          <w:rFonts w:ascii="Helvetica" w:eastAsia="Times New Roman" w:hAnsi="Helvetica" w:cs="Helvetica"/>
+          <w:sz w:val="30"/>
+          <w:szCs w:val="30"/>
+        </w:rPr>
+      </w:pPr>
+      <w:r>
+        <w:rPr>
+          <w:rFonts w:ascii="Helvetica" w:eastAsia="Times New Roman" w:hAnsi="Helvetica" w:cs="Helvetica"/>
+          <w:sz w:val="30"/>
+          <w:szCs w:val="30"/>
+        </w:rPr>
+        <w:t>C</w:t>
+      </w:r>
+      <w:r>
+        <w:rPr>
+          <w:rFonts w:ascii="Helvetica" w:eastAsia="Times New Roman" w:hAnsi="Helvetica" w:cs="Helvetica"/>
+          <w:sz w:val="30"/>
+          <w:szCs w:val="30"/>
+        </w:rPr>
+        <w:t xml:space="preserve"> = [1, 0, 0, 0; 0, 1, 0, 0; 0, 0, 1, 0; 0, 0, 0, 1];</w:t>
+      </w:r>
+    </w:p>
+    <w:p>
+      <w:pPr>
+        <w:spacing w:after="0" w:line="240" w:lineRule="auto"/>
+        <w:rPr>
+          <w:rFonts w:ascii="Helvetica" w:eastAsia="Times New Roman" w:hAnsi="Helvetica" w:cs="Helvetica"/>
+          <w:sz w:val="30"/>
+          <w:szCs w:val="30"/>
+        </w:rPr>
+      </w:pPr>
+      <w:r>
+        <w:rPr>
+          <w:rFonts w:ascii="Helvetica" w:eastAsia="Times New Roman" w:hAnsi="Helvetica" w:cs="Helvetica"/>
+          <w:sz w:val="30"/>
+          <w:szCs w:val="30"/>
+        </w:rPr>
+        <w:t>D = zeros(4, 1);</w:t>
+      </w:r>
+    </w:p>
+    <w:p>
+      <w:pPr>
+        <w:spacing w:after="0" w:line="240" w:lineRule="auto"/>
+        <w:rPr>
+          <w:rFonts w:ascii="Helvetica" w:eastAsia="Times New Roman" w:hAnsi="Helvetica" w:cs="Helvetica"/>
+          <w:sz w:val="30"/>
+          <w:szCs w:val="30"/>
+        </w:rPr>
+      </w:pPr>
+      <w:r>
+        <w:rPr>
+          <w:rFonts w:ascii="Helvetica" w:eastAsia="Times New Roman" w:hAnsi="Helvetica" w:cs="Helvetica"/>
+          <w:sz w:val="30"/>
+          <w:szCs w:val="30"/>
+        </w:rPr>
+        <w:t>sys = ss(A, B, C, D);</w:t>
+      </w:r>
+    </w:p>
+    <w:p>
+      <w:pPr>
+        <w:spacing w:after="0" w:line="240" w:lineRule="auto"/>
+        <w:rPr>
+          <w:rFonts w:ascii="Helvetica" w:eastAsia="Times New Roman" w:hAnsi="Helvetica" w:cs="Helvetica"/>
+          <w:sz w:val="30"/>
+          <w:szCs w:val="30"/>
+        </w:rPr>
+      </w:pPr>
+      <w:r>
+        <w:rPr>
+          <w:rFonts w:ascii="Helvetica" w:eastAsia="Times New Roman" w:hAnsi="Helvetica" w:cs="Helvetica"/>
+          <w:sz w:val="30"/>
+          <w:szCs w:val="30"/>
+        </w:rPr>
+        <w:t>x0 = [10</w:t>
+      </w:r>
+      <w:r>
+        <w:rPr>
+          <w:rFonts w:ascii="Helvetica" w:eastAsia="Times New Roman" w:hAnsi="Helvetica" w:cs="Helvetica"/>
+          <w:sz w:val="30"/>
+          <w:szCs w:val="30"/>
+        </w:rPr>
+        <w:t>0</w:t>
+      </w:r>
+      <w:r>
+        <w:rPr>
+          <w:rFonts w:ascii="Helvetica" w:eastAsia="Times New Roman" w:hAnsi="Helvetica" w:cs="Helvetica"/>
+          <w:sz w:val="30"/>
+          <w:szCs w:val="30"/>
+        </w:rPr>
+        <w:t>; -10</w:t>
+      </w:r>
+      <w:r>
+        <w:rPr>
+          <w:rFonts w:ascii="Helvetica" w:eastAsia="Times New Roman" w:hAnsi="Helvetica" w:cs="Helvetica"/>
+          <w:sz w:val="30"/>
+          <w:szCs w:val="30"/>
+        </w:rPr>
+        <w:t>0</w:t>
+      </w:r>
+      <w:r>
+        <w:rPr>
+          <w:rFonts w:ascii="Helvetica" w:eastAsia="Times New Roman" w:hAnsi="Helvetica" w:cs="Helvetica"/>
+          <w:sz w:val="30"/>
+          <w:szCs w:val="30"/>
+        </w:rPr>
+        <w:t>; 100; -1</w:t>
+      </w:r>
+      <w:r>
+        <w:rPr>
+          <w:rFonts w:ascii="Helvetica" w:eastAsia="Times New Roman" w:hAnsi="Helvetica" w:cs="Helvetica"/>
+          <w:sz w:val="30"/>
+          <w:szCs w:val="30"/>
+        </w:rPr>
+        <w:t>00</w:t>
+      </w:r>
+      <w:r>
+        <w:rPr>
+          <w:rFonts w:ascii="Helvetica" w:eastAsia="Times New Roman" w:hAnsi="Helvetica" w:cs="Helvetica"/>
+          <w:sz w:val="30"/>
+          <w:szCs w:val="30"/>
         </w:rPr>
         <w:t>];</w:t>
       </w:r>
-      <w:proofErr w:type="gramEnd"/>
     </w:p>
     <w:p>
       <w:pPr>
@@ -3157,37 +3241,8 @@
           <w:rFonts w:ascii="Helvetica" w:eastAsia="Times New Roman" w:hAnsi="Helvetica" w:cs="Helvetica"/>
           <w:sz w:val="30"/>
           <w:szCs w:val="30"/>
-          <w:lang w:val="ru-RU"/>
-        </w:rPr>
-      </w:pPr>
-      <w:r>
-        <w:rPr>
-          <w:rFonts w:ascii="Helvetica" w:eastAsia="Times New Roman" w:hAnsi="Helvetica" w:cs="Helvetica"/>
-          <w:sz w:val="30"/>
-          <w:szCs w:val="30"/>
-        </w:rPr>
-        <w:t>C</w:t>
-      </w:r>
-      <w:r>
-        <w:rPr>
-          <w:rFonts w:ascii="Helvetica" w:eastAsia="Times New Roman" w:hAnsi="Helvetica" w:cs="Helvetica"/>
-          <w:sz w:val="30"/>
-          <w:szCs w:val="30"/>
-          <w:lang w:val="ru-RU"/>
-        </w:rPr>
-        <w:t xml:space="preserve"> = [1, 0, 0, 0; 0, 1, 0, 0; 0, 0, 1, 0; 0, 0, 0, 1</w:t>
-      </w:r>
-      <w:proofErr w:type="gramStart"/>
-      <w:r>
-        <w:rPr>
-          <w:rFonts w:ascii="Helvetica" w:eastAsia="Times New Roman" w:hAnsi="Helvetica" w:cs="Helvetica"/>
-          <w:sz w:val="30"/>
-          <w:szCs w:val="30"/>
-          <w:lang w:val="ru-RU"/>
-        </w:rPr>
-        <w:t>];</w:t>
-      </w:r>
-      <w:proofErr w:type="gramEnd"/>
+        </w:rPr>
+      </w:pPr>
     </w:p>
     <w:p>
       <w:pPr>
@@ -3201,28 +3256,11 @@
       <w:r>
         <w:rPr>
           <w:rFonts w:ascii="Helvetica" w:eastAsia="Times New Roman" w:hAnsi="Helvetica" w:cs="Helvetica"/>
-          <w:sz w:val="30"/>
-          <w:szCs w:val="30"/>
-        </w:rPr>
-        <w:t xml:space="preserve">D = </w:t>
-      </w:r>
-      <w:proofErr w:type="gramStart"/>
-      <w:r>
-        <w:rPr>
-          <w:rFonts w:ascii="Helvetica" w:eastAsia="Times New Roman" w:hAnsi="Helvetica" w:cs="Helvetica"/>
-          <w:sz w:val="30"/>
-          <w:szCs w:val="30"/>
-        </w:rPr>
-        <w:t>zeros(</w:t>
-      </w:r>
-      <w:proofErr w:type="gramEnd"/>
-      <w:r>
-        <w:rPr>
-          <w:rFonts w:ascii="Helvetica" w:eastAsia="Times New Roman" w:hAnsi="Helvetica" w:cs="Helvetica"/>
-          <w:sz w:val="30"/>
-          <w:szCs w:val="30"/>
-        </w:rPr>
-        <w:t>4, 1);</w:t>
+          <w:color w:val="028009"/>
+          <w:sz w:val="30"/>
+          <w:szCs w:val="30"/>
+        </w:rPr>
+        <w:t>% Desired decay rate</w:t>
       </w:r>
     </w:p>
     <w:p>
@@ -3240,25 +3278,7 @@
           <w:sz w:val="30"/>
           <w:szCs w:val="30"/>
         </w:rPr>
-        <w:t xml:space="preserve">sys = </w:t>
-      </w:r>
-      <w:proofErr w:type="gramStart"/>
-      <w:r>
-        <w:rPr>
-          <w:rFonts w:ascii="Helvetica" w:eastAsia="Times New Roman" w:hAnsi="Helvetica" w:cs="Helvetica"/>
-          <w:sz w:val="30"/>
-          <w:szCs w:val="30"/>
-        </w:rPr>
-        <w:t>ss(</w:t>
-      </w:r>
-      <w:proofErr w:type="gramEnd"/>
-      <w:r>
-        <w:rPr>
-          <w:rFonts w:ascii="Helvetica" w:eastAsia="Times New Roman" w:hAnsi="Helvetica" w:cs="Helvetica"/>
-          <w:sz w:val="30"/>
-          <w:szCs w:val="30"/>
-        </w:rPr>
-        <w:t>A, B, C, D);</w:t>
+        <w:t>a = [0.5, 2, 4];</w:t>
       </w:r>
     </w:p>
     <w:p>
@@ -3270,64 +3290,6 @@
           <w:szCs w:val="30"/>
         </w:rPr>
       </w:pPr>
-      <w:r>
-        <w:rPr>
-          <w:rFonts w:ascii="Helvetica" w:eastAsia="Times New Roman" w:hAnsi="Helvetica" w:cs="Helvetica"/>
-          <w:sz w:val="30"/>
-          <w:szCs w:val="30"/>
-        </w:rPr>
-        <w:t>x0 = [10</w:t>
-      </w:r>
-      <w:r>
-        <w:rPr>
-          <w:rFonts w:ascii="Helvetica" w:eastAsia="Times New Roman" w:hAnsi="Helvetica" w:cs="Helvetica"/>
-          <w:sz w:val="30"/>
-          <w:szCs w:val="30"/>
-        </w:rPr>
-        <w:t>0</w:t>
-      </w:r>
-      <w:r>
-        <w:rPr>
-          <w:rFonts w:ascii="Helvetica" w:eastAsia="Times New Roman" w:hAnsi="Helvetica" w:cs="Helvetica"/>
-          <w:sz w:val="30"/>
-          <w:szCs w:val="30"/>
-        </w:rPr>
-        <w:t>; -10</w:t>
-      </w:r>
-      <w:r>
-        <w:rPr>
-          <w:rFonts w:ascii="Helvetica" w:eastAsia="Times New Roman" w:hAnsi="Helvetica" w:cs="Helvetica"/>
-          <w:sz w:val="30"/>
-          <w:szCs w:val="30"/>
-        </w:rPr>
-        <w:t>0</w:t>
-      </w:r>
-      <w:r>
-        <w:rPr>
-          <w:rFonts w:ascii="Helvetica" w:eastAsia="Times New Roman" w:hAnsi="Helvetica" w:cs="Helvetica"/>
-          <w:sz w:val="30"/>
-          <w:szCs w:val="30"/>
-        </w:rPr>
-        <w:t>; 100; -1</w:t>
-      </w:r>
-      <w:r>
-        <w:rPr>
-          <w:rFonts w:ascii="Helvetica" w:eastAsia="Times New Roman" w:hAnsi="Helvetica" w:cs="Helvetica"/>
-          <w:sz w:val="30"/>
-          <w:szCs w:val="30"/>
-        </w:rPr>
-        <w:t>00</w:t>
-      </w:r>
-      <w:proofErr w:type="gramStart"/>
-      <w:r>
-        <w:rPr>
-          <w:rFonts w:ascii="Helvetica" w:eastAsia="Times New Roman" w:hAnsi="Helvetica" w:cs="Helvetica"/>
-          <w:sz w:val="30"/>
-          <w:szCs w:val="30"/>
-        </w:rPr>
-        <w:t>];</w:t>
-      </w:r>
-      <w:proofErr w:type="gramEnd"/>
     </w:p>
     <w:p>
       <w:pPr>
@@ -3338,6 +3300,15 @@
           <w:szCs w:val="30"/>
         </w:rPr>
       </w:pPr>
+      <w:r>
+        <w:rPr>
+          <w:rFonts w:ascii="Helvetica" w:eastAsia="Times New Roman" w:hAnsi="Helvetica" w:cs="Helvetica"/>
+          <w:color w:val="028009"/>
+          <w:sz w:val="30"/>
+          <w:szCs w:val="30"/>
+        </w:rPr>
+        <w:t>% Lyapunov inequality</w:t>
+      </w:r>
     </w:p>
     <w:p>
       <w:pPr>
@@ -3351,11 +3322,27 @@
       <w:r>
         <w:rPr>
           <w:rFonts w:ascii="Helvetica" w:eastAsia="Times New Roman" w:hAnsi="Helvetica" w:cs="Helvetica"/>
-          <w:color w:val="028009"/>
-          <w:sz w:val="30"/>
-          <w:szCs w:val="30"/>
-        </w:rPr>
-        <w:t>% Desired decay rate</w:t>
+          <w:sz w:val="30"/>
+          <w:szCs w:val="30"/>
+        </w:rPr>
+        <w:t xml:space="preserve">cvx_begin </w:t>
+      </w:r>
+      <w:r>
+        <w:rPr>
+          <w:rFonts w:ascii="Helvetica" w:eastAsia="Times New Roman" w:hAnsi="Helvetica" w:cs="Helvetica"/>
+          <w:color w:val="AA04F9"/>
+          <w:sz w:val="30"/>
+          <w:szCs w:val="30"/>
+        </w:rPr>
+        <w:t>sdp</w:t>
+      </w:r>
+      <w:r>
+        <w:rPr>
+          <w:rFonts w:ascii="Helvetica" w:eastAsia="Times New Roman" w:hAnsi="Helvetica" w:cs="Helvetica"/>
+          <w:sz w:val="30"/>
+          <w:szCs w:val="30"/>
+        </w:rPr>
+        <w:t>;</w:t>
       </w:r>
     </w:p>
     <w:p>
@@ -3373,18 +3360,25 @@
           <w:sz w:val="30"/>
           <w:szCs w:val="30"/>
         </w:rPr>
-        <w:t>a = [0.5, 2, 4</w:t>
-      </w:r>
-      <w:proofErr w:type="gramStart"/>
-      <w:r>
-        <w:rPr>
-          <w:rFonts w:ascii="Helvetica" w:eastAsia="Times New Roman" w:hAnsi="Helvetica" w:cs="Helvetica"/>
-          <w:sz w:val="30"/>
-          <w:szCs w:val="30"/>
-        </w:rPr>
-        <w:t>];</w:t>
-      </w:r>
-      <w:proofErr w:type="gramEnd"/>
+        <w:t xml:space="preserve">variable </w:t>
+      </w:r>
+      <w:r>
+        <w:rPr>
+          <w:rFonts w:ascii="Helvetica" w:eastAsia="Times New Roman" w:hAnsi="Helvetica" w:cs="Helvetica"/>
+          <w:color w:val="AA04F9"/>
+          <w:sz w:val="30"/>
+          <w:szCs w:val="30"/>
+        </w:rPr>
+        <w:t>P(4,4)</w:t>
+      </w:r>
+      <w:r>
+        <w:rPr>
+          <w:rFonts w:ascii="Helvetica" w:eastAsia="Times New Roman" w:hAnsi="Helvetica" w:cs="Helvetica"/>
+          <w:sz w:val="30"/>
+          <w:szCs w:val="30"/>
+        </w:rPr>
+        <w:t>;</w:t>
+      </w:r>
     </w:p>
     <w:p>
       <w:pPr>
@@ -3395,6 +3389,31 @@
           <w:szCs w:val="30"/>
         </w:rPr>
       </w:pPr>
+      <w:r>
+        <w:rPr>
+          <w:rFonts w:ascii="Helvetica" w:eastAsia="Times New Roman" w:hAnsi="Helvetica" w:cs="Helvetica"/>
+          <w:sz w:val="30"/>
+          <w:szCs w:val="30"/>
+        </w:rPr>
+        <w:t xml:space="preserve">variable </w:t>
+      </w:r>
+      <w:r>
+        <w:rPr>
+          <w:rFonts w:ascii="Helvetica" w:eastAsia="Times New Roman" w:hAnsi="Helvetica" w:cs="Helvetica"/>
+          <w:color w:val="AA04F9"/>
+          <w:sz w:val="30"/>
+          <w:szCs w:val="30"/>
+        </w:rPr>
+        <w:t>Y(1,4)</w:t>
+      </w:r>
+      <w:r>
+        <w:rPr>
+          <w:rFonts w:ascii="Helvetica" w:eastAsia="Times New Roman" w:hAnsi="Helvetica" w:cs="Helvetica"/>
+          <w:sz w:val="30"/>
+          <w:szCs w:val="30"/>
+        </w:rPr>
+        <w:t>;</w:t>
+      </w:r>
     </w:p>
     <w:p>
       <w:pPr>
@@ -3408,11 +3427,10 @@
       <w:r>
         <w:rPr>
           <w:rFonts w:ascii="Helvetica" w:eastAsia="Times New Roman" w:hAnsi="Helvetica" w:cs="Helvetica"/>
-          <w:color w:val="028009"/>
-          <w:sz w:val="30"/>
-          <w:szCs w:val="30"/>
-        </w:rPr>
-        <w:t>% Lyapunov inequality</w:t>
+          <w:sz w:val="30"/>
+          <w:szCs w:val="30"/>
+        </w:rPr>
+        <w:t>P &gt; 0.0001*eye(4);</w:t>
       </w:r>
     </w:p>
     <w:p>
@@ -3424,45 +3442,14 @@
           <w:szCs w:val="30"/>
         </w:rPr>
       </w:pPr>
-      <w:proofErr w:type="spellStart"/>
-      <w:r>
-        <w:rPr>
-          <w:rFonts w:ascii="Helvetica" w:eastAsia="Times New Roman" w:hAnsi="Helvetica" w:cs="Helvetica"/>
-          <w:sz w:val="30"/>
-          <w:szCs w:val="30"/>
-        </w:rPr>
-        <w:t>cvx_begin</w:t>
-      </w:r>
-      <w:proofErr w:type="spellEnd"/>
-      <w:r>
-        <w:rPr>
-          <w:rFonts w:ascii="Helvetica" w:eastAsia="Times New Roman" w:hAnsi="Helvetica" w:cs="Helvetica"/>
-          <w:sz w:val="30"/>
-          <w:szCs w:val="30"/>
-        </w:rPr>
-        <w:t xml:space="preserve"> </w:t>
-      </w:r>
-      <w:proofErr w:type="spellStart"/>
-      <w:proofErr w:type="gramStart"/>
-      <w:r>
-        <w:rPr>
-          <w:rFonts w:ascii="Helvetica" w:eastAsia="Times New Roman" w:hAnsi="Helvetica" w:cs="Helvetica"/>
-          <w:color w:val="AA04F9"/>
-          <w:sz w:val="30"/>
-          <w:szCs w:val="30"/>
-        </w:rPr>
-        <w:t>sdp</w:t>
-      </w:r>
-      <w:proofErr w:type="spellEnd"/>
-      <w:r>
-        <w:rPr>
-          <w:rFonts w:ascii="Helvetica" w:eastAsia="Times New Roman" w:hAnsi="Helvetica" w:cs="Helvetica"/>
-          <w:sz w:val="30"/>
-          <w:szCs w:val="30"/>
-        </w:rPr>
-        <w:t>;</w:t>
-      </w:r>
-      <w:proofErr w:type="gramEnd"/>
+      <w:r>
+        <w:rPr>
+          <w:rFonts w:ascii="Helvetica" w:eastAsia="Times New Roman" w:hAnsi="Helvetica" w:cs="Helvetica"/>
+          <w:sz w:val="30"/>
+          <w:szCs w:val="30"/>
+        </w:rPr>
+        <w:t>P*A' + A*P + 2*a(1,1)*P + Y'*B' + B*Y &lt;= 0;</w:t>
+      </w:r>
     </w:p>
     <w:p>
       <w:pPr>
@@ -3479,35 +3466,7 @@
           <w:sz w:val="30"/>
           <w:szCs w:val="30"/>
         </w:rPr>
-        <w:t xml:space="preserve">variable </w:t>
-      </w:r>
-      <w:proofErr w:type="gramStart"/>
-      <w:r>
-        <w:rPr>
-          <w:rFonts w:ascii="Helvetica" w:eastAsia="Times New Roman" w:hAnsi="Helvetica" w:cs="Helvetica"/>
-          <w:color w:val="AA04F9"/>
-          <w:sz w:val="30"/>
-          <w:szCs w:val="30"/>
-        </w:rPr>
-        <w:t>P(</w:t>
-      </w:r>
-      <w:proofErr w:type="gramEnd"/>
-      <w:r>
-        <w:rPr>
-          <w:rFonts w:ascii="Helvetica" w:eastAsia="Times New Roman" w:hAnsi="Helvetica" w:cs="Helvetica"/>
-          <w:color w:val="AA04F9"/>
-          <w:sz w:val="30"/>
-          <w:szCs w:val="30"/>
-        </w:rPr>
-        <w:t>4,4)</w:t>
-      </w:r>
-      <w:r>
-        <w:rPr>
-          <w:rFonts w:ascii="Helvetica" w:eastAsia="Times New Roman" w:hAnsi="Helvetica" w:cs="Helvetica"/>
-          <w:sz w:val="30"/>
-          <w:szCs w:val="30"/>
-        </w:rPr>
-        <w:t>;</w:t>
+        <w:t>cvx_end</w:t>
       </w:r>
     </w:p>
     <w:p>
@@ -3525,35 +3484,7 @@
           <w:sz w:val="30"/>
           <w:szCs w:val="30"/>
         </w:rPr>
-        <w:t xml:space="preserve">variable </w:t>
-      </w:r>
-      <w:proofErr w:type="gramStart"/>
-      <w:r>
-        <w:rPr>
-          <w:rFonts w:ascii="Helvetica" w:eastAsia="Times New Roman" w:hAnsi="Helvetica" w:cs="Helvetica"/>
-          <w:color w:val="AA04F9"/>
-          <w:sz w:val="30"/>
-          <w:szCs w:val="30"/>
-        </w:rPr>
-        <w:t>Y(</w:t>
-      </w:r>
-      <w:proofErr w:type="gramEnd"/>
-      <w:r>
-        <w:rPr>
-          <w:rFonts w:ascii="Helvetica" w:eastAsia="Times New Roman" w:hAnsi="Helvetica" w:cs="Helvetica"/>
-          <w:color w:val="AA04F9"/>
-          <w:sz w:val="30"/>
-          <w:szCs w:val="30"/>
-        </w:rPr>
-        <w:t>1,4)</w:t>
-      </w:r>
-      <w:r>
-        <w:rPr>
-          <w:rFonts w:ascii="Helvetica" w:eastAsia="Times New Roman" w:hAnsi="Helvetica" w:cs="Helvetica"/>
-          <w:sz w:val="30"/>
-          <w:szCs w:val="30"/>
-        </w:rPr>
-        <w:t>;</w:t>
+        <w:t>K = Y*inv(P)</w:t>
       </w:r>
     </w:p>
     <w:p>
@@ -3571,137 +3502,7 @@
           <w:sz w:val="30"/>
           <w:szCs w:val="30"/>
         </w:rPr>
-        <w:t>P &gt; 0.0001*</w:t>
-      </w:r>
-      <w:proofErr w:type="gramStart"/>
-      <w:r>
-        <w:rPr>
-          <w:rFonts w:ascii="Helvetica" w:eastAsia="Times New Roman" w:hAnsi="Helvetica" w:cs="Helvetica"/>
-          <w:sz w:val="30"/>
-          <w:szCs w:val="30"/>
-        </w:rPr>
-        <w:t>eye(</w:t>
-      </w:r>
-      <w:proofErr w:type="gramEnd"/>
-      <w:r>
-        <w:rPr>
-          <w:rFonts w:ascii="Helvetica" w:eastAsia="Times New Roman" w:hAnsi="Helvetica" w:cs="Helvetica"/>
-          <w:sz w:val="30"/>
-          <w:szCs w:val="30"/>
-        </w:rPr>
-        <w:t>4);</w:t>
-      </w:r>
-    </w:p>
-    <w:p>
-      <w:pPr>
-        <w:spacing w:after="0" w:line="240" w:lineRule="auto"/>
-        <w:rPr>
-          <w:rFonts w:ascii="Helvetica" w:eastAsia="Times New Roman" w:hAnsi="Helvetica" w:cs="Helvetica"/>
-          <w:sz w:val="30"/>
-          <w:szCs w:val="30"/>
-        </w:rPr>
-      </w:pPr>
-      <w:r>
-        <w:rPr>
-          <w:rFonts w:ascii="Helvetica" w:eastAsia="Times New Roman" w:hAnsi="Helvetica" w:cs="Helvetica"/>
-          <w:sz w:val="30"/>
-          <w:szCs w:val="30"/>
-        </w:rPr>
-        <w:t>P*A' + A*P + 2*</w:t>
-      </w:r>
-      <w:proofErr w:type="gramStart"/>
-      <w:r>
-        <w:rPr>
-          <w:rFonts w:ascii="Helvetica" w:eastAsia="Times New Roman" w:hAnsi="Helvetica" w:cs="Helvetica"/>
-          <w:sz w:val="30"/>
-          <w:szCs w:val="30"/>
-        </w:rPr>
-        <w:t>a(</w:t>
-      </w:r>
-      <w:proofErr w:type="gramEnd"/>
-      <w:r>
-        <w:rPr>
-          <w:rFonts w:ascii="Helvetica" w:eastAsia="Times New Roman" w:hAnsi="Helvetica" w:cs="Helvetica"/>
-          <w:sz w:val="30"/>
-          <w:szCs w:val="30"/>
-        </w:rPr>
-        <w:t>1,1)*P + Y'*B' + B*Y &lt;= 0;</w:t>
-      </w:r>
-    </w:p>
-    <w:p>
-      <w:pPr>
-        <w:spacing w:after="0" w:line="240" w:lineRule="auto"/>
-        <w:rPr>
-          <w:rFonts w:ascii="Helvetica" w:eastAsia="Times New Roman" w:hAnsi="Helvetica" w:cs="Helvetica"/>
-          <w:sz w:val="30"/>
-          <w:szCs w:val="30"/>
-        </w:rPr>
-      </w:pPr>
-      <w:proofErr w:type="spellStart"/>
-      <w:r>
-        <w:rPr>
-          <w:rFonts w:ascii="Helvetica" w:eastAsia="Times New Roman" w:hAnsi="Helvetica" w:cs="Helvetica"/>
-          <w:sz w:val="30"/>
-          <w:szCs w:val="30"/>
-        </w:rPr>
-        <w:t>cvx_end</w:t>
-      </w:r>
-      <w:proofErr w:type="spellEnd"/>
-    </w:p>
-    <w:p>
-      <w:pPr>
-        <w:spacing w:after="0" w:line="240" w:lineRule="auto"/>
-        <w:rPr>
-          <w:rFonts w:ascii="Helvetica" w:eastAsia="Times New Roman" w:hAnsi="Helvetica" w:cs="Helvetica"/>
-          <w:sz w:val="30"/>
-          <w:szCs w:val="30"/>
-        </w:rPr>
-      </w:pPr>
-      <w:r>
-        <w:rPr>
-          <w:rFonts w:ascii="Helvetica" w:eastAsia="Times New Roman" w:hAnsi="Helvetica" w:cs="Helvetica"/>
-          <w:sz w:val="30"/>
-          <w:szCs w:val="30"/>
-        </w:rPr>
-        <w:t>K = Y*inv(P)</w:t>
-      </w:r>
-    </w:p>
-    <w:p>
-      <w:pPr>
-        <w:spacing w:after="0" w:line="240" w:lineRule="auto"/>
-        <w:rPr>
-          <w:rFonts w:ascii="Helvetica" w:eastAsia="Times New Roman" w:hAnsi="Helvetica" w:cs="Helvetica"/>
-          <w:sz w:val="30"/>
-          <w:szCs w:val="30"/>
-        </w:rPr>
-      </w:pPr>
-      <w:proofErr w:type="spellStart"/>
-      <w:proofErr w:type="gramStart"/>
-      <w:r>
-        <w:rPr>
-          <w:rFonts w:ascii="Helvetica" w:eastAsia="Times New Roman" w:hAnsi="Helvetica" w:cs="Helvetica"/>
-          <w:sz w:val="30"/>
-          <w:szCs w:val="30"/>
-        </w:rPr>
-        <w:t>eig</w:t>
-      </w:r>
-      <w:proofErr w:type="spellEnd"/>
-      <w:r>
-        <w:rPr>
-          <w:rFonts w:ascii="Helvetica" w:eastAsia="Times New Roman" w:hAnsi="Helvetica" w:cs="Helvetica"/>
-          <w:sz w:val="30"/>
-          <w:szCs w:val="30"/>
-        </w:rPr>
-        <w:t>(</w:t>
-      </w:r>
-      <w:proofErr w:type="gramEnd"/>
-      <w:r>
-        <w:rPr>
-          <w:rFonts w:ascii="Helvetica" w:eastAsia="Times New Roman" w:hAnsi="Helvetica" w:cs="Helvetica"/>
-          <w:sz w:val="30"/>
-          <w:szCs w:val="30"/>
-        </w:rPr>
-        <w:t>A + B*K)</w:t>
+        <w:t>eig(A + B*K)</w:t>
       </w:r>
     </w:p>
     <w:p>
@@ -4456,16 +4257,8 @@
         <w:rPr>
           <w:lang w:val="ru-RU"/>
         </w:rPr>
-        <w:t xml:space="preserve"> </w:t>
-      </w:r>
-      <w:proofErr w:type="spellStart"/>
-      <w:r>
-        <w:rPr>
-          <w:lang w:val="ru-RU"/>
-        </w:rPr>
-        <w:t>сотояния</w:t>
-      </w:r>
-      <w:proofErr w:type="spellEnd"/>
+        <w:t xml:space="preserve"> сотояния</w:t>
+      </w:r>
       <w:r>
         <w:rPr>
           <w:lang w:val="ru-RU"/>
@@ -5555,16 +5348,8 @@
         <w:rPr>
           <w:lang w:val="ru-RU"/>
         </w:rPr>
-        <w:t xml:space="preserve"> </w:t>
-      </w:r>
-      <w:proofErr w:type="spellStart"/>
-      <w:r>
-        <w:rPr>
-          <w:lang w:val="ru-RU"/>
-        </w:rPr>
-        <w:t>сотояния</w:t>
-      </w:r>
-      <w:proofErr w:type="spellEnd"/>
+        <w:t xml:space="preserve"> сотояния</w:t>
+      </w:r>
       <w:r>
         <w:rPr>
           <w:lang w:val="ru-RU"/>
@@ -6320,7 +6105,6 @@
           <w:rFonts w:ascii="Helvetica" w:eastAsia="Times New Roman" w:hAnsi="Helvetica" w:cs="Helvetica"/>
           <w:sz w:val="30"/>
           <w:szCs w:val="30"/>
-          <w:lang w:val="ru-RU"/>
         </w:rPr>
       </w:pPr>
       <w:r>
@@ -6336,29 +6120,8 @@
           <w:rFonts w:ascii="Helvetica" w:eastAsia="Times New Roman" w:hAnsi="Helvetica" w:cs="Helvetica"/>
           <w:sz w:val="30"/>
           <w:szCs w:val="30"/>
-          <w:lang w:val="ru-RU"/>
-        </w:rPr>
-        <w:t xml:space="preserve"> = [-6, 0, 0, 0; 0, </w:t>
-      </w:r>
-      <w:proofErr w:type="gramStart"/>
-      <w:r>
-        <w:rPr>
-          <w:rFonts w:ascii="Helvetica" w:eastAsia="Times New Roman" w:hAnsi="Helvetica" w:cs="Helvetica"/>
-          <w:sz w:val="30"/>
-          <w:szCs w:val="30"/>
-          <w:lang w:val="ru-RU"/>
-        </w:rPr>
-        <w:t>8,  0</w:t>
-      </w:r>
-      <w:proofErr w:type="gramEnd"/>
-      <w:r>
-        <w:rPr>
-          <w:rFonts w:ascii="Helvetica" w:eastAsia="Times New Roman" w:hAnsi="Helvetica" w:cs="Helvetica"/>
-          <w:sz w:val="30"/>
-          <w:szCs w:val="30"/>
-          <w:lang w:val="ru-RU"/>
-        </w:rPr>
-        <w:t>, 0; 0, 0, 2, 5; 0, 0, -5, 2];</w:t>
+        </w:rPr>
+        <w:t xml:space="preserve"> = [-6, 0, 0, 0; 0, 8,  0, 0; 0, 0, 2, 5; 0, 0, -5, 2];</w:t>
       </w:r>
     </w:p>
     <w:p>
@@ -6368,7 +6131,6 @@
           <w:rFonts w:ascii="Helvetica" w:eastAsia="Times New Roman" w:hAnsi="Helvetica" w:cs="Helvetica"/>
           <w:sz w:val="30"/>
           <w:szCs w:val="30"/>
-          <w:lang w:val="ru-RU"/>
         </w:rPr>
       </w:pPr>
       <w:r>
@@ -6384,21 +6146,9 @@
           <w:rFonts w:ascii="Helvetica" w:eastAsia="Times New Roman" w:hAnsi="Helvetica" w:cs="Helvetica"/>
           <w:sz w:val="30"/>
           <w:szCs w:val="30"/>
-          <w:lang w:val="ru-RU"/>
-        </w:rPr>
-        <w:t xml:space="preserve"> = [0; 1; 9; 2</w:t>
-      </w:r>
-      <w:proofErr w:type="gramStart"/>
-      <w:r>
-        <w:rPr>
-          <w:rFonts w:ascii="Helvetica" w:eastAsia="Times New Roman" w:hAnsi="Helvetica" w:cs="Helvetica"/>
-          <w:sz w:val="30"/>
-          <w:szCs w:val="30"/>
-          <w:lang w:val="ru-RU"/>
-        </w:rPr>
-        <w:t>];</w:t>
-      </w:r>
-      <w:proofErr w:type="gramEnd"/>
+        </w:rPr>
+        <w:t xml:space="preserve"> = [0; 1; 9; 2];</w:t>
+      </w:r>
     </w:p>
     <w:p>
       <w:pPr>
@@ -6415,18 +6165,8 @@
           <w:sz w:val="30"/>
           <w:szCs w:val="30"/>
         </w:rPr>
-        <w:t>C = [1, 0, 0, 0; 0, 1, 0, 0; 0, 0, 1, 0; 0, 0, 0, 1</w:t>
-      </w:r>
-      <w:proofErr w:type="gramStart"/>
-      <w:r>
-        <w:rPr>
-          <w:rFonts w:ascii="Helvetica" w:eastAsia="Times New Roman" w:hAnsi="Helvetica" w:cs="Helvetica"/>
-          <w:sz w:val="30"/>
-          <w:szCs w:val="30"/>
-        </w:rPr>
-        <w:t>];</w:t>
-      </w:r>
-      <w:proofErr w:type="gramEnd"/>
+        <w:t>C = [1, 0, 0, 0; 0, 1, 0, 0; 0, 0, 1, 0; 0, 0, 0, 1];</w:t>
+      </w:r>
     </w:p>
     <w:p>
       <w:pPr>
@@ -6443,25 +6183,7 @@
           <w:sz w:val="30"/>
           <w:szCs w:val="30"/>
         </w:rPr>
-        <w:t xml:space="preserve">D = </w:t>
-      </w:r>
-      <w:proofErr w:type="gramStart"/>
-      <w:r>
-        <w:rPr>
-          <w:rFonts w:ascii="Helvetica" w:eastAsia="Times New Roman" w:hAnsi="Helvetica" w:cs="Helvetica"/>
-          <w:sz w:val="30"/>
-          <w:szCs w:val="30"/>
-        </w:rPr>
-        <w:t>zeros(</w:t>
-      </w:r>
-      <w:proofErr w:type="gramEnd"/>
-      <w:r>
-        <w:rPr>
-          <w:rFonts w:ascii="Helvetica" w:eastAsia="Times New Roman" w:hAnsi="Helvetica" w:cs="Helvetica"/>
-          <w:sz w:val="30"/>
-          <w:szCs w:val="30"/>
-        </w:rPr>
-        <w:t>4, 1);</w:t>
+        <w:t>D = zeros(4, 1);</w:t>
       </w:r>
     </w:p>
     <w:p>
@@ -6479,25 +6201,7 @@
           <w:sz w:val="30"/>
           <w:szCs w:val="30"/>
         </w:rPr>
-        <w:t xml:space="preserve">sys = </w:t>
-      </w:r>
-      <w:proofErr w:type="gramStart"/>
-      <w:r>
-        <w:rPr>
-          <w:rFonts w:ascii="Helvetica" w:eastAsia="Times New Roman" w:hAnsi="Helvetica" w:cs="Helvetica"/>
-          <w:sz w:val="30"/>
-          <w:szCs w:val="30"/>
-        </w:rPr>
-        <w:t>ss(</w:t>
-      </w:r>
-      <w:proofErr w:type="gramEnd"/>
-      <w:r>
-        <w:rPr>
-          <w:rFonts w:ascii="Helvetica" w:eastAsia="Times New Roman" w:hAnsi="Helvetica" w:cs="Helvetica"/>
-          <w:sz w:val="30"/>
-          <w:szCs w:val="30"/>
-        </w:rPr>
-        <w:t>A, B, C, D);</w:t>
+        <w:t>sys = ss(A, B, C, D);</w:t>
       </w:r>
     </w:p>
     <w:p>
@@ -6515,18 +6219,8 @@
           <w:sz w:val="30"/>
           <w:szCs w:val="30"/>
         </w:rPr>
-        <w:t>x0 = [10; -15; 1; -5</w:t>
-      </w:r>
-      <w:proofErr w:type="gramStart"/>
-      <w:r>
-        <w:rPr>
-          <w:rFonts w:ascii="Helvetica" w:eastAsia="Times New Roman" w:hAnsi="Helvetica" w:cs="Helvetica"/>
-          <w:sz w:val="30"/>
-          <w:szCs w:val="30"/>
-        </w:rPr>
-        <w:t>];</w:t>
-      </w:r>
-      <w:proofErr w:type="gramEnd"/>
+        <w:t>x0 = [10; -15; 1; -5];</w:t>
+      </w:r>
     </w:p>
     <w:p>
       <w:pPr>
@@ -6572,18 +6266,8 @@
           <w:sz w:val="30"/>
           <w:szCs w:val="30"/>
         </w:rPr>
-        <w:t>a = [0.5, 2, 4</w:t>
-      </w:r>
-      <w:proofErr w:type="gramStart"/>
-      <w:r>
-        <w:rPr>
-          <w:rFonts w:ascii="Helvetica" w:eastAsia="Times New Roman" w:hAnsi="Helvetica" w:cs="Helvetica"/>
-          <w:sz w:val="30"/>
-          <w:szCs w:val="30"/>
-        </w:rPr>
-        <w:t>];</w:t>
-      </w:r>
-      <w:proofErr w:type="gramEnd"/>
+        <w:t>a = [0.5, 2, 4];</w:t>
+      </w:r>
     </w:p>
     <w:p>
       <w:pPr>
@@ -6601,18 +6285,8 @@
           <w:szCs w:val="30"/>
         </w:rPr>
         <w:lastRenderedPageBreak/>
-        <w:t>mu = [700, 1000, 1800</w:t>
-      </w:r>
-      <w:proofErr w:type="gramStart"/>
-      <w:r>
-        <w:rPr>
-          <w:rFonts w:ascii="Helvetica" w:eastAsia="Times New Roman" w:hAnsi="Helvetica" w:cs="Helvetica"/>
-          <w:sz w:val="30"/>
-          <w:szCs w:val="30"/>
-        </w:rPr>
-        <w:t>];</w:t>
-      </w:r>
-      <w:proofErr w:type="gramEnd"/>
+        <w:t>mu = [700, 1000, 1800];</w:t>
+      </w:r>
     </w:p>
     <w:p>
       <w:pPr>
@@ -6652,26 +6326,14 @@
           <w:szCs w:val="30"/>
         </w:rPr>
       </w:pPr>
-      <w:proofErr w:type="spellStart"/>
-      <w:r>
-        <w:rPr>
-          <w:rFonts w:ascii="Helvetica" w:eastAsia="Times New Roman" w:hAnsi="Helvetica" w:cs="Helvetica"/>
-          <w:sz w:val="30"/>
-          <w:szCs w:val="30"/>
-        </w:rPr>
-        <w:t>cvx_begin</w:t>
-      </w:r>
-      <w:proofErr w:type="spellEnd"/>
-      <w:r>
-        <w:rPr>
-          <w:rFonts w:ascii="Helvetica" w:eastAsia="Times New Roman" w:hAnsi="Helvetica" w:cs="Helvetica"/>
-          <w:sz w:val="30"/>
-          <w:szCs w:val="30"/>
-        </w:rPr>
-        <w:t xml:space="preserve"> </w:t>
-      </w:r>
-      <w:proofErr w:type="spellStart"/>
-      <w:proofErr w:type="gramStart"/>
+      <w:r>
+        <w:rPr>
+          <w:rFonts w:ascii="Helvetica" w:eastAsia="Times New Roman" w:hAnsi="Helvetica" w:cs="Helvetica"/>
+          <w:sz w:val="30"/>
+          <w:szCs w:val="30"/>
+        </w:rPr>
+        <w:t xml:space="preserve">cvx_begin </w:t>
+      </w:r>
       <w:r>
         <w:rPr>
           <w:rFonts w:ascii="Helvetica" w:eastAsia="Times New Roman" w:hAnsi="Helvetica" w:cs="Helvetica"/>
@@ -6681,7 +6343,6 @@
         </w:rPr>
         <w:t>sdp</w:t>
       </w:r>
-      <w:proofErr w:type="spellEnd"/>
       <w:r>
         <w:rPr>
           <w:rFonts w:ascii="Helvetica" w:eastAsia="Times New Roman" w:hAnsi="Helvetica" w:cs="Helvetica"/>
@@ -6690,7 +6351,6 @@
         </w:rPr>
         <w:t>;</w:t>
       </w:r>
-      <w:proofErr w:type="gramEnd"/>
     </w:p>
     <w:p>
       <w:pPr>
@@ -6709,7 +6369,6 @@
         </w:rPr>
         <w:t xml:space="preserve">variable </w:t>
       </w:r>
-      <w:proofErr w:type="gramStart"/>
       <w:r>
         <w:rPr>
           <w:rFonts w:ascii="Helvetica" w:eastAsia="Times New Roman" w:hAnsi="Helvetica" w:cs="Helvetica"/>
@@ -6717,9 +6376,34 @@
           <w:sz w:val="30"/>
           <w:szCs w:val="30"/>
         </w:rPr>
-        <w:t>P(</w:t>
-      </w:r>
-      <w:proofErr w:type="gramEnd"/>
+        <w:t>P(4,4)</w:t>
+      </w:r>
+      <w:r>
+        <w:rPr>
+          <w:rFonts w:ascii="Helvetica" w:eastAsia="Times New Roman" w:hAnsi="Helvetica" w:cs="Helvetica"/>
+          <w:sz w:val="30"/>
+          <w:szCs w:val="30"/>
+        </w:rPr>
+        <w:t>;</w:t>
+      </w:r>
+    </w:p>
+    <w:p>
+      <w:pPr>
+        <w:spacing w:after="0" w:line="240" w:lineRule="auto"/>
+        <w:rPr>
+          <w:rFonts w:ascii="Helvetica" w:eastAsia="Times New Roman" w:hAnsi="Helvetica" w:cs="Helvetica"/>
+          <w:sz w:val="30"/>
+          <w:szCs w:val="30"/>
+        </w:rPr>
+      </w:pPr>
+      <w:r>
+        <w:rPr>
+          <w:rFonts w:ascii="Helvetica" w:eastAsia="Times New Roman" w:hAnsi="Helvetica" w:cs="Helvetica"/>
+          <w:sz w:val="30"/>
+          <w:szCs w:val="30"/>
+        </w:rPr>
+        <w:t xml:space="preserve">variable </w:t>
+      </w:r>
       <w:r>
         <w:rPr>
           <w:rFonts w:ascii="Helvetica" w:eastAsia="Times New Roman" w:hAnsi="Helvetica" w:cs="Helvetica"/>
@@ -6727,7 +6411,7 @@
           <w:sz w:val="30"/>
           <w:szCs w:val="30"/>
         </w:rPr>
-        <w:t>4,4)</w:t>
+        <w:t>Y(1,4)</w:t>
       </w:r>
       <w:r>
         <w:rPr>
@@ -6755,7 +6439,6 @@
         </w:rPr>
         <w:t xml:space="preserve">variable </w:t>
       </w:r>
-      <w:proofErr w:type="gramStart"/>
       <w:r>
         <w:rPr>
           <w:rFonts w:ascii="Helvetica" w:eastAsia="Times New Roman" w:hAnsi="Helvetica" w:cs="Helvetica"/>
@@ -6763,9 +6446,34 @@
           <w:sz w:val="30"/>
           <w:szCs w:val="30"/>
         </w:rPr>
-        <w:t>Y(</w:t>
-      </w:r>
-      <w:proofErr w:type="gramEnd"/>
+        <w:t>g_1</w:t>
+      </w:r>
+      <w:r>
+        <w:rPr>
+          <w:rFonts w:ascii="Helvetica" w:eastAsia="Times New Roman" w:hAnsi="Helvetica" w:cs="Helvetica"/>
+          <w:sz w:val="30"/>
+          <w:szCs w:val="30"/>
+        </w:rPr>
+        <w:t>;</w:t>
+      </w:r>
+    </w:p>
+    <w:p>
+      <w:pPr>
+        <w:spacing w:after="0" w:line="240" w:lineRule="auto"/>
+        <w:rPr>
+          <w:rFonts w:ascii="Helvetica" w:eastAsia="Times New Roman" w:hAnsi="Helvetica" w:cs="Helvetica"/>
+          <w:sz w:val="30"/>
+          <w:szCs w:val="30"/>
+        </w:rPr>
+      </w:pPr>
+      <w:r>
+        <w:rPr>
+          <w:rFonts w:ascii="Helvetica" w:eastAsia="Times New Roman" w:hAnsi="Helvetica" w:cs="Helvetica"/>
+          <w:sz w:val="30"/>
+          <w:szCs w:val="30"/>
+        </w:rPr>
+        <w:t xml:space="preserve">minimize </w:t>
+      </w:r>
       <w:r>
         <w:rPr>
           <w:rFonts w:ascii="Helvetica" w:eastAsia="Times New Roman" w:hAnsi="Helvetica" w:cs="Helvetica"/>
@@ -6773,7 +6481,7 @@
           <w:sz w:val="30"/>
           <w:szCs w:val="30"/>
         </w:rPr>
-        <w:t>1,4)</w:t>
+        <w:t>g_1</w:t>
       </w:r>
       <w:r>
         <w:rPr>
@@ -6799,6 +6507,159 @@
           <w:sz w:val="30"/>
           <w:szCs w:val="30"/>
         </w:rPr>
+        <w:t>P &gt; 0.0001*eye(4);</w:t>
+      </w:r>
+    </w:p>
+    <w:p>
+      <w:pPr>
+        <w:spacing w:after="0" w:line="240" w:lineRule="auto"/>
+        <w:rPr>
+          <w:rFonts w:ascii="Helvetica" w:eastAsia="Times New Roman" w:hAnsi="Helvetica" w:cs="Helvetica"/>
+          <w:sz w:val="30"/>
+          <w:szCs w:val="30"/>
+        </w:rPr>
+      </w:pPr>
+      <w:r>
+        <w:rPr>
+          <w:rFonts w:ascii="Helvetica" w:eastAsia="Times New Roman" w:hAnsi="Helvetica" w:cs="Helvetica"/>
+          <w:sz w:val="30"/>
+          <w:szCs w:val="30"/>
+        </w:rPr>
+        <w:t>[P, x0; x0', 1] &gt; 0;</w:t>
+      </w:r>
+    </w:p>
+    <w:p>
+      <w:pPr>
+        <w:spacing w:after="0" w:line="240" w:lineRule="auto"/>
+        <w:rPr>
+          <w:rFonts w:ascii="Helvetica" w:eastAsia="Times New Roman" w:hAnsi="Helvetica" w:cs="Helvetica"/>
+          <w:sz w:val="30"/>
+          <w:szCs w:val="30"/>
+        </w:rPr>
+      </w:pPr>
+      <w:r>
+        <w:rPr>
+          <w:rFonts w:ascii="Helvetica" w:eastAsia="Times New Roman" w:hAnsi="Helvetica" w:cs="Helvetica"/>
+          <w:sz w:val="30"/>
+          <w:szCs w:val="30"/>
+        </w:rPr>
+        <w:t>[P, Y'; Y, g_1] &gt; 0;</w:t>
+      </w:r>
+    </w:p>
+    <w:p>
+      <w:pPr>
+        <w:spacing w:after="0" w:line="240" w:lineRule="auto"/>
+        <w:rPr>
+          <w:rFonts w:ascii="Helvetica" w:eastAsia="Times New Roman" w:hAnsi="Helvetica" w:cs="Helvetica"/>
+          <w:sz w:val="30"/>
+          <w:szCs w:val="30"/>
+        </w:rPr>
+      </w:pPr>
+      <w:r>
+        <w:rPr>
+          <w:rFonts w:ascii="Helvetica" w:eastAsia="Times New Roman" w:hAnsi="Helvetica" w:cs="Helvetica"/>
+          <w:sz w:val="30"/>
+          <w:szCs w:val="30"/>
+        </w:rPr>
+        <w:t>P*A' + A*P + 2*a(1,1)*P + Y'*B' + B*Y &lt;= 0;</w:t>
+      </w:r>
+    </w:p>
+    <w:p>
+      <w:pPr>
+        <w:spacing w:after="0" w:line="240" w:lineRule="auto"/>
+        <w:rPr>
+          <w:rFonts w:ascii="Helvetica" w:eastAsia="Times New Roman" w:hAnsi="Helvetica" w:cs="Helvetica"/>
+          <w:sz w:val="30"/>
+          <w:szCs w:val="30"/>
+        </w:rPr>
+      </w:pPr>
+      <w:r>
+        <w:rPr>
+          <w:rFonts w:ascii="Helvetica" w:eastAsia="Times New Roman" w:hAnsi="Helvetica" w:cs="Helvetica"/>
+          <w:sz w:val="30"/>
+          <w:szCs w:val="30"/>
+        </w:rPr>
+        <w:t>cvx_end</w:t>
+      </w:r>
+    </w:p>
+    <w:p>
+      <w:pPr>
+        <w:spacing w:after="0" w:line="240" w:lineRule="auto"/>
+        <w:rPr>
+          <w:rFonts w:ascii="Helvetica" w:eastAsia="Times New Roman" w:hAnsi="Helvetica" w:cs="Helvetica"/>
+          <w:sz w:val="30"/>
+          <w:szCs w:val="30"/>
+        </w:rPr>
+      </w:pPr>
+      <w:r>
+        <w:rPr>
+          <w:rFonts w:ascii="Helvetica" w:eastAsia="Times New Roman" w:hAnsi="Helvetica" w:cs="Helvetica"/>
+          <w:sz w:val="30"/>
+          <w:szCs w:val="30"/>
+        </w:rPr>
+        <w:t>K_1 = Y*inv(P);</w:t>
+      </w:r>
+    </w:p>
+    <w:p>
+      <w:pPr>
+        <w:spacing w:after="0" w:line="240" w:lineRule="auto"/>
+        <w:rPr>
+          <w:rFonts w:ascii="Helvetica" w:eastAsia="Times New Roman" w:hAnsi="Helvetica" w:cs="Helvetica"/>
+          <w:sz w:val="30"/>
+          <w:szCs w:val="30"/>
+        </w:rPr>
+      </w:pPr>
+    </w:p>
+    <w:p>
+      <w:pPr>
+        <w:spacing w:after="0" w:line="240" w:lineRule="auto"/>
+        <w:rPr>
+          <w:rFonts w:ascii="Helvetica" w:eastAsia="Times New Roman" w:hAnsi="Helvetica" w:cs="Helvetica"/>
+          <w:sz w:val="30"/>
+          <w:szCs w:val="30"/>
+        </w:rPr>
+      </w:pPr>
+      <w:r>
+        <w:rPr>
+          <w:rFonts w:ascii="Helvetica" w:eastAsia="Times New Roman" w:hAnsi="Helvetica" w:cs="Helvetica"/>
+          <w:sz w:val="30"/>
+          <w:szCs w:val="30"/>
+        </w:rPr>
+        <w:t xml:space="preserve">cvx_begin </w:t>
+      </w:r>
+      <w:r>
+        <w:rPr>
+          <w:rFonts w:ascii="Helvetica" w:eastAsia="Times New Roman" w:hAnsi="Helvetica" w:cs="Helvetica"/>
+          <w:color w:val="AA04F9"/>
+          <w:sz w:val="30"/>
+          <w:szCs w:val="30"/>
+        </w:rPr>
+        <w:t>sdp</w:t>
+      </w:r>
+      <w:r>
+        <w:rPr>
+          <w:rFonts w:ascii="Helvetica" w:eastAsia="Times New Roman" w:hAnsi="Helvetica" w:cs="Helvetica"/>
+          <w:sz w:val="30"/>
+          <w:szCs w:val="30"/>
+        </w:rPr>
+        <w:t>;</w:t>
+      </w:r>
+    </w:p>
+    <w:p>
+      <w:pPr>
+        <w:spacing w:after="0" w:line="240" w:lineRule="auto"/>
+        <w:rPr>
+          <w:rFonts w:ascii="Helvetica" w:eastAsia="Times New Roman" w:hAnsi="Helvetica" w:cs="Helvetica"/>
+          <w:sz w:val="30"/>
+          <w:szCs w:val="30"/>
+        </w:rPr>
+      </w:pPr>
+      <w:r>
+        <w:rPr>
+          <w:rFonts w:ascii="Helvetica" w:eastAsia="Times New Roman" w:hAnsi="Helvetica" w:cs="Helvetica"/>
+          <w:sz w:val="30"/>
+          <w:szCs w:val="30"/>
+        </w:rPr>
         <w:t xml:space="preserve">variable </w:t>
       </w:r>
       <w:r>
@@ -6808,9 +6669,34 @@
           <w:sz w:val="30"/>
           <w:szCs w:val="30"/>
         </w:rPr>
-        <w:t>g_</w:t>
-      </w:r>
-      <w:proofErr w:type="gramStart"/>
+        <w:t>P(4,4)</w:t>
+      </w:r>
+      <w:r>
+        <w:rPr>
+          <w:rFonts w:ascii="Helvetica" w:eastAsia="Times New Roman" w:hAnsi="Helvetica" w:cs="Helvetica"/>
+          <w:sz w:val="30"/>
+          <w:szCs w:val="30"/>
+        </w:rPr>
+        <w:t>;</w:t>
+      </w:r>
+    </w:p>
+    <w:p>
+      <w:pPr>
+        <w:spacing w:after="0" w:line="240" w:lineRule="auto"/>
+        <w:rPr>
+          <w:rFonts w:ascii="Helvetica" w:eastAsia="Times New Roman" w:hAnsi="Helvetica" w:cs="Helvetica"/>
+          <w:sz w:val="30"/>
+          <w:szCs w:val="30"/>
+        </w:rPr>
+      </w:pPr>
+      <w:r>
+        <w:rPr>
+          <w:rFonts w:ascii="Helvetica" w:eastAsia="Times New Roman" w:hAnsi="Helvetica" w:cs="Helvetica"/>
+          <w:sz w:val="30"/>
+          <w:szCs w:val="30"/>
+        </w:rPr>
+        <w:t xml:space="preserve">variable </w:t>
+      </w:r>
       <w:r>
         <w:rPr>
           <w:rFonts w:ascii="Helvetica" w:eastAsia="Times New Roman" w:hAnsi="Helvetica" w:cs="Helvetica"/>
@@ -6818,7 +6704,7 @@
           <w:sz w:val="30"/>
           <w:szCs w:val="30"/>
         </w:rPr>
-        <w:t>1</w:t>
+        <w:t>Y(1,4)</w:t>
       </w:r>
       <w:r>
         <w:rPr>
@@ -6828,7 +6714,6 @@
         </w:rPr>
         <w:t>;</w:t>
       </w:r>
-      <w:proofErr w:type="gramEnd"/>
     </w:p>
     <w:p>
       <w:pPr>
@@ -6845,6 +6730,41 @@
           <w:sz w:val="30"/>
           <w:szCs w:val="30"/>
         </w:rPr>
+        <w:t xml:space="preserve">variable </w:t>
+      </w:r>
+      <w:r>
+        <w:rPr>
+          <w:rFonts w:ascii="Helvetica" w:eastAsia="Times New Roman" w:hAnsi="Helvetica" w:cs="Helvetica"/>
+          <w:color w:val="AA04F9"/>
+          <w:sz w:val="30"/>
+          <w:szCs w:val="30"/>
+        </w:rPr>
+        <w:t>g_2</w:t>
+      </w:r>
+      <w:r>
+        <w:rPr>
+          <w:rFonts w:ascii="Helvetica" w:eastAsia="Times New Roman" w:hAnsi="Helvetica" w:cs="Helvetica"/>
+          <w:sz w:val="30"/>
+          <w:szCs w:val="30"/>
+        </w:rPr>
+        <w:t>;</w:t>
+      </w:r>
+    </w:p>
+    <w:p>
+      <w:pPr>
+        <w:spacing w:after="0" w:line="240" w:lineRule="auto"/>
+        <w:rPr>
+          <w:rFonts w:ascii="Helvetica" w:eastAsia="Times New Roman" w:hAnsi="Helvetica" w:cs="Helvetica"/>
+          <w:sz w:val="30"/>
+          <w:szCs w:val="30"/>
+        </w:rPr>
+      </w:pPr>
+      <w:r>
+        <w:rPr>
+          <w:rFonts w:ascii="Helvetica" w:eastAsia="Times New Roman" w:hAnsi="Helvetica" w:cs="Helvetica"/>
+          <w:sz w:val="30"/>
+          <w:szCs w:val="30"/>
+        </w:rPr>
         <w:t xml:space="preserve">minimize </w:t>
       </w:r>
       <w:r>
@@ -6854,9 +6774,152 @@
           <w:sz w:val="30"/>
           <w:szCs w:val="30"/>
         </w:rPr>
-        <w:t>g_</w:t>
-      </w:r>
-      <w:proofErr w:type="gramStart"/>
+        <w:t>g_2</w:t>
+      </w:r>
+      <w:r>
+        <w:rPr>
+          <w:rFonts w:ascii="Helvetica" w:eastAsia="Times New Roman" w:hAnsi="Helvetica" w:cs="Helvetica"/>
+          <w:sz w:val="30"/>
+          <w:szCs w:val="30"/>
+        </w:rPr>
+        <w:t>;</w:t>
+      </w:r>
+    </w:p>
+    <w:p>
+      <w:pPr>
+        <w:spacing w:after="0" w:line="240" w:lineRule="auto"/>
+        <w:rPr>
+          <w:rFonts w:ascii="Helvetica" w:eastAsia="Times New Roman" w:hAnsi="Helvetica" w:cs="Helvetica"/>
+          <w:sz w:val="30"/>
+          <w:szCs w:val="30"/>
+        </w:rPr>
+      </w:pPr>
+      <w:r>
+        <w:rPr>
+          <w:rFonts w:ascii="Helvetica" w:eastAsia="Times New Roman" w:hAnsi="Helvetica" w:cs="Helvetica"/>
+          <w:sz w:val="30"/>
+          <w:szCs w:val="30"/>
+        </w:rPr>
+        <w:t>P &gt; 0.0001*eye(4);</w:t>
+      </w:r>
+    </w:p>
+    <w:p>
+      <w:pPr>
+        <w:spacing w:after="0" w:line="240" w:lineRule="auto"/>
+        <w:rPr>
+          <w:rFonts w:ascii="Helvetica" w:eastAsia="Times New Roman" w:hAnsi="Helvetica" w:cs="Helvetica"/>
+          <w:sz w:val="30"/>
+          <w:szCs w:val="30"/>
+        </w:rPr>
+      </w:pPr>
+      <w:r>
+        <w:rPr>
+          <w:rFonts w:ascii="Helvetica" w:eastAsia="Times New Roman" w:hAnsi="Helvetica" w:cs="Helvetica"/>
+          <w:sz w:val="30"/>
+          <w:szCs w:val="30"/>
+        </w:rPr>
+        <w:t>[P, x0; x0', 1] &gt; 0;</w:t>
+      </w:r>
+    </w:p>
+    <w:p>
+      <w:pPr>
+        <w:spacing w:after="0" w:line="240" w:lineRule="auto"/>
+        <w:rPr>
+          <w:rFonts w:ascii="Helvetica" w:eastAsia="Times New Roman" w:hAnsi="Helvetica" w:cs="Helvetica"/>
+          <w:sz w:val="30"/>
+          <w:szCs w:val="30"/>
+        </w:rPr>
+      </w:pPr>
+      <w:r>
+        <w:rPr>
+          <w:rFonts w:ascii="Helvetica" w:eastAsia="Times New Roman" w:hAnsi="Helvetica" w:cs="Helvetica"/>
+          <w:sz w:val="30"/>
+          <w:szCs w:val="30"/>
+        </w:rPr>
+        <w:t>[P, Y'; Y, g_2] &gt; 0;</w:t>
+      </w:r>
+    </w:p>
+    <w:p>
+      <w:pPr>
+        <w:spacing w:after="0" w:line="240" w:lineRule="auto"/>
+        <w:rPr>
+          <w:rFonts w:ascii="Helvetica" w:eastAsia="Times New Roman" w:hAnsi="Helvetica" w:cs="Helvetica"/>
+          <w:sz w:val="30"/>
+          <w:szCs w:val="30"/>
+        </w:rPr>
+      </w:pPr>
+      <w:r>
+        <w:rPr>
+          <w:rFonts w:ascii="Helvetica" w:eastAsia="Times New Roman" w:hAnsi="Helvetica" w:cs="Helvetica"/>
+          <w:sz w:val="30"/>
+          <w:szCs w:val="30"/>
+        </w:rPr>
+        <w:t>P*A' + A*P + 2*a(1,2)*P + Y'*B' + B*Y &lt;= 0;</w:t>
+      </w:r>
+    </w:p>
+    <w:p>
+      <w:pPr>
+        <w:spacing w:after="0" w:line="240" w:lineRule="auto"/>
+        <w:rPr>
+          <w:rFonts w:ascii="Helvetica" w:eastAsia="Times New Roman" w:hAnsi="Helvetica" w:cs="Helvetica"/>
+          <w:sz w:val="30"/>
+          <w:szCs w:val="30"/>
+        </w:rPr>
+      </w:pPr>
+      <w:r>
+        <w:rPr>
+          <w:rFonts w:ascii="Helvetica" w:eastAsia="Times New Roman" w:hAnsi="Helvetica" w:cs="Helvetica"/>
+          <w:sz w:val="30"/>
+          <w:szCs w:val="30"/>
+        </w:rPr>
+        <w:t>cvx_end</w:t>
+      </w:r>
+    </w:p>
+    <w:p>
+      <w:pPr>
+        <w:spacing w:after="0" w:line="240" w:lineRule="auto"/>
+        <w:rPr>
+          <w:rFonts w:ascii="Helvetica" w:eastAsia="Times New Roman" w:hAnsi="Helvetica" w:cs="Helvetica"/>
+          <w:sz w:val="30"/>
+          <w:szCs w:val="30"/>
+        </w:rPr>
+      </w:pPr>
+      <w:r>
+        <w:rPr>
+          <w:rFonts w:ascii="Helvetica" w:eastAsia="Times New Roman" w:hAnsi="Helvetica" w:cs="Helvetica"/>
+          <w:sz w:val="30"/>
+          <w:szCs w:val="30"/>
+        </w:rPr>
+        <w:t>K_2 = Y*inv(P);</w:t>
+      </w:r>
+    </w:p>
+    <w:p>
+      <w:pPr>
+        <w:spacing w:after="0" w:line="240" w:lineRule="auto"/>
+        <w:rPr>
+          <w:rFonts w:ascii="Helvetica" w:eastAsia="Times New Roman" w:hAnsi="Helvetica" w:cs="Helvetica"/>
+          <w:sz w:val="30"/>
+          <w:szCs w:val="30"/>
+        </w:rPr>
+      </w:pPr>
+    </w:p>
+    <w:p>
+      <w:pPr>
+        <w:spacing w:after="0" w:line="240" w:lineRule="auto"/>
+        <w:rPr>
+          <w:rFonts w:ascii="Helvetica" w:eastAsia="Times New Roman" w:hAnsi="Helvetica" w:cs="Helvetica"/>
+          <w:sz w:val="30"/>
+          <w:szCs w:val="30"/>
+        </w:rPr>
+      </w:pPr>
+      <w:r>
+        <w:rPr>
+          <w:rFonts w:ascii="Helvetica" w:eastAsia="Times New Roman" w:hAnsi="Helvetica" w:cs="Helvetica"/>
+          <w:sz w:val="30"/>
+          <w:szCs w:val="30"/>
+        </w:rPr>
+        <w:t xml:space="preserve">cvx_begin </w:t>
+      </w:r>
       <w:r>
         <w:rPr>
           <w:rFonts w:ascii="Helvetica" w:eastAsia="Times New Roman" w:hAnsi="Helvetica" w:cs="Helvetica"/>
@@ -6864,7 +6927,7 @@
           <w:sz w:val="30"/>
           <w:szCs w:val="30"/>
         </w:rPr>
-        <w:t>1</w:t>
+        <w:t>sdp</w:t>
       </w:r>
       <w:r>
         <w:rPr>
@@ -6874,7 +6937,6 @@
         </w:rPr>
         <w:t>;</w:t>
       </w:r>
-      <w:proofErr w:type="gramEnd"/>
     </w:p>
     <w:p>
       <w:pPr>
@@ -6891,25 +6953,24 @@
           <w:sz w:val="30"/>
           <w:szCs w:val="30"/>
         </w:rPr>
-        <w:t>P &gt; 0.0001*</w:t>
-      </w:r>
-      <w:proofErr w:type="gramStart"/>
-      <w:r>
-        <w:rPr>
-          <w:rFonts w:ascii="Helvetica" w:eastAsia="Times New Roman" w:hAnsi="Helvetica" w:cs="Helvetica"/>
-          <w:sz w:val="30"/>
-          <w:szCs w:val="30"/>
-        </w:rPr>
-        <w:t>eye(</w:t>
-      </w:r>
-      <w:proofErr w:type="gramEnd"/>
-      <w:r>
-        <w:rPr>
-          <w:rFonts w:ascii="Helvetica" w:eastAsia="Times New Roman" w:hAnsi="Helvetica" w:cs="Helvetica"/>
-          <w:sz w:val="30"/>
-          <w:szCs w:val="30"/>
-        </w:rPr>
-        <w:t>4);</w:t>
+        <w:t xml:space="preserve">variable </w:t>
+      </w:r>
+      <w:r>
+        <w:rPr>
+          <w:rFonts w:ascii="Helvetica" w:eastAsia="Times New Roman" w:hAnsi="Helvetica" w:cs="Helvetica"/>
+          <w:color w:val="AA04F9"/>
+          <w:sz w:val="30"/>
+          <w:szCs w:val="30"/>
+        </w:rPr>
+        <w:t>P(4,4)</w:t>
+      </w:r>
+      <w:r>
+        <w:rPr>
+          <w:rFonts w:ascii="Helvetica" w:eastAsia="Times New Roman" w:hAnsi="Helvetica" w:cs="Helvetica"/>
+          <w:sz w:val="30"/>
+          <w:szCs w:val="30"/>
+        </w:rPr>
+        <w:t>;</w:t>
       </w:r>
     </w:p>
     <w:p>
@@ -6927,18 +6988,25 @@
           <w:sz w:val="30"/>
           <w:szCs w:val="30"/>
         </w:rPr>
-        <w:t xml:space="preserve">[P, x0; x0', 1] &gt; </w:t>
-      </w:r>
-      <w:proofErr w:type="gramStart"/>
-      <w:r>
-        <w:rPr>
-          <w:rFonts w:ascii="Helvetica" w:eastAsia="Times New Roman" w:hAnsi="Helvetica" w:cs="Helvetica"/>
-          <w:sz w:val="30"/>
-          <w:szCs w:val="30"/>
-        </w:rPr>
-        <w:t>0;</w:t>
-      </w:r>
-      <w:proofErr w:type="gramEnd"/>
+        <w:t xml:space="preserve">variable </w:t>
+      </w:r>
+      <w:r>
+        <w:rPr>
+          <w:rFonts w:ascii="Helvetica" w:eastAsia="Times New Roman" w:hAnsi="Helvetica" w:cs="Helvetica"/>
+          <w:color w:val="AA04F9"/>
+          <w:sz w:val="30"/>
+          <w:szCs w:val="30"/>
+        </w:rPr>
+        <w:t>Y(1,4)</w:t>
+      </w:r>
+      <w:r>
+        <w:rPr>
+          <w:rFonts w:ascii="Helvetica" w:eastAsia="Times New Roman" w:hAnsi="Helvetica" w:cs="Helvetica"/>
+          <w:sz w:val="30"/>
+          <w:szCs w:val="30"/>
+        </w:rPr>
+        <w:t>;</w:t>
+      </w:r>
     </w:p>
     <w:p>
       <w:pPr>
@@ -6955,18 +7023,25 @@
           <w:sz w:val="30"/>
           <w:szCs w:val="30"/>
         </w:rPr>
-        <w:t xml:space="preserve">[P, Y'; Y, g_1] &gt; </w:t>
-      </w:r>
-      <w:proofErr w:type="gramStart"/>
-      <w:r>
-        <w:rPr>
-          <w:rFonts w:ascii="Helvetica" w:eastAsia="Times New Roman" w:hAnsi="Helvetica" w:cs="Helvetica"/>
-          <w:sz w:val="30"/>
-          <w:szCs w:val="30"/>
-        </w:rPr>
-        <w:t>0;</w:t>
-      </w:r>
-      <w:proofErr w:type="gramEnd"/>
+        <w:t xml:space="preserve">variable </w:t>
+      </w:r>
+      <w:r>
+        <w:rPr>
+          <w:rFonts w:ascii="Helvetica" w:eastAsia="Times New Roman" w:hAnsi="Helvetica" w:cs="Helvetica"/>
+          <w:color w:val="AA04F9"/>
+          <w:sz w:val="30"/>
+          <w:szCs w:val="30"/>
+        </w:rPr>
+        <w:t>g_3</w:t>
+      </w:r>
+      <w:r>
+        <w:rPr>
+          <w:rFonts w:ascii="Helvetica" w:eastAsia="Times New Roman" w:hAnsi="Helvetica" w:cs="Helvetica"/>
+          <w:sz w:val="30"/>
+          <w:szCs w:val="30"/>
+        </w:rPr>
+        <w:t>;</w:t>
+      </w:r>
     </w:p>
     <w:p>
       <w:pPr>
@@ -6983,25 +7058,24 @@
           <w:sz w:val="30"/>
           <w:szCs w:val="30"/>
         </w:rPr>
-        <w:t>P*A' + A*P + 2*</w:t>
-      </w:r>
-      <w:proofErr w:type="gramStart"/>
-      <w:r>
-        <w:rPr>
-          <w:rFonts w:ascii="Helvetica" w:eastAsia="Times New Roman" w:hAnsi="Helvetica" w:cs="Helvetica"/>
-          <w:sz w:val="30"/>
-          <w:szCs w:val="30"/>
-        </w:rPr>
-        <w:t>a(</w:t>
-      </w:r>
-      <w:proofErr w:type="gramEnd"/>
-      <w:r>
-        <w:rPr>
-          <w:rFonts w:ascii="Helvetica" w:eastAsia="Times New Roman" w:hAnsi="Helvetica" w:cs="Helvetica"/>
-          <w:sz w:val="30"/>
-          <w:szCs w:val="30"/>
-        </w:rPr>
-        <w:t>1,1)*P + Y'*B' + B*Y &lt;= 0;</w:t>
+        <w:t xml:space="preserve">minimize </w:t>
+      </w:r>
+      <w:r>
+        <w:rPr>
+          <w:rFonts w:ascii="Helvetica" w:eastAsia="Times New Roman" w:hAnsi="Helvetica" w:cs="Helvetica"/>
+          <w:color w:val="AA04F9"/>
+          <w:sz w:val="30"/>
+          <w:szCs w:val="30"/>
+        </w:rPr>
+        <w:t>g_3</w:t>
+      </w:r>
+      <w:r>
+        <w:rPr>
+          <w:rFonts w:ascii="Helvetica" w:eastAsia="Times New Roman" w:hAnsi="Helvetica" w:cs="Helvetica"/>
+          <w:sz w:val="30"/>
+          <w:szCs w:val="30"/>
+        </w:rPr>
+        <w:t>;</w:t>
       </w:r>
     </w:p>
     <w:p>
@@ -7013,7 +7087,78 @@
           <w:szCs w:val="30"/>
         </w:rPr>
       </w:pPr>
-      <w:proofErr w:type="spellStart"/>
+      <w:r>
+        <w:rPr>
+          <w:rFonts w:ascii="Helvetica" w:eastAsia="Times New Roman" w:hAnsi="Helvetica" w:cs="Helvetica"/>
+          <w:sz w:val="30"/>
+          <w:szCs w:val="30"/>
+        </w:rPr>
+        <w:t>P &gt; 0.0001*eye(4);</w:t>
+      </w:r>
+    </w:p>
+    <w:p>
+      <w:pPr>
+        <w:spacing w:after="0" w:line="240" w:lineRule="auto"/>
+        <w:rPr>
+          <w:rFonts w:ascii="Helvetica" w:eastAsia="Times New Roman" w:hAnsi="Helvetica" w:cs="Helvetica"/>
+          <w:sz w:val="30"/>
+          <w:szCs w:val="30"/>
+        </w:rPr>
+      </w:pPr>
+      <w:r>
+        <w:rPr>
+          <w:rFonts w:ascii="Helvetica" w:eastAsia="Times New Roman" w:hAnsi="Helvetica" w:cs="Helvetica"/>
+          <w:sz w:val="30"/>
+          <w:szCs w:val="30"/>
+        </w:rPr>
+        <w:t>[P, x0; x0', 1] &gt; 0;</w:t>
+      </w:r>
+    </w:p>
+    <w:p>
+      <w:pPr>
+        <w:spacing w:after="0" w:line="240" w:lineRule="auto"/>
+        <w:rPr>
+          <w:rFonts w:ascii="Helvetica" w:eastAsia="Times New Roman" w:hAnsi="Helvetica" w:cs="Helvetica"/>
+          <w:sz w:val="30"/>
+          <w:szCs w:val="30"/>
+        </w:rPr>
+      </w:pPr>
+      <w:r>
+        <w:rPr>
+          <w:rFonts w:ascii="Helvetica" w:eastAsia="Times New Roman" w:hAnsi="Helvetica" w:cs="Helvetica"/>
+          <w:sz w:val="30"/>
+          <w:szCs w:val="30"/>
+        </w:rPr>
+        <w:t>[P, Y'; Y, g_3] &gt; 0;</w:t>
+      </w:r>
+    </w:p>
+    <w:p>
+      <w:pPr>
+        <w:spacing w:after="0" w:line="240" w:lineRule="auto"/>
+        <w:rPr>
+          <w:rFonts w:ascii="Helvetica" w:eastAsia="Times New Roman" w:hAnsi="Helvetica" w:cs="Helvetica"/>
+          <w:sz w:val="30"/>
+          <w:szCs w:val="30"/>
+        </w:rPr>
+      </w:pPr>
+      <w:r>
+        <w:rPr>
+          <w:rFonts w:ascii="Helvetica" w:eastAsia="Times New Roman" w:hAnsi="Helvetica" w:cs="Helvetica"/>
+          <w:sz w:val="30"/>
+          <w:szCs w:val="30"/>
+        </w:rPr>
+        <w:t>P*A' + A*P + 2*a(1,3)*P + Y'*B' + B*Y &lt;= 0;</w:t>
+      </w:r>
+    </w:p>
+    <w:p>
+      <w:pPr>
+        <w:spacing w:after="0" w:line="240" w:lineRule="auto"/>
+        <w:rPr>
+          <w:rFonts w:ascii="Helvetica" w:eastAsia="Times New Roman" w:hAnsi="Helvetica" w:cs="Helvetica"/>
+          <w:sz w:val="30"/>
+          <w:szCs w:val="30"/>
+        </w:rPr>
+      </w:pPr>
       <w:r>
         <w:rPr>
           <w:rFonts w:ascii="Helvetica" w:eastAsia="Times New Roman" w:hAnsi="Helvetica" w:cs="Helvetica"/>
@@ -7022,7 +7167,6 @@
         </w:rPr>
         <w:t>cvx_end</w:t>
       </w:r>
-      <w:proofErr w:type="spellEnd"/>
     </w:p>
     <w:p>
       <w:pPr>
@@ -7039,18 +7183,8 @@
           <w:sz w:val="30"/>
           <w:szCs w:val="30"/>
         </w:rPr>
-        <w:t>K_1 = Y*inv(P</w:t>
-      </w:r>
-      <w:proofErr w:type="gramStart"/>
-      <w:r>
-        <w:rPr>
-          <w:rFonts w:ascii="Helvetica" w:eastAsia="Times New Roman" w:hAnsi="Helvetica" w:cs="Helvetica"/>
-          <w:sz w:val="30"/>
-          <w:szCs w:val="30"/>
-        </w:rPr>
-        <w:t>);</w:t>
-      </w:r>
-      <w:proofErr w:type="gramEnd"/>
+        <w:t>K_3 = Y*inv(P);</w:t>
+      </w:r>
     </w:p>
     <w:p>
       <w:pPr>
@@ -7071,45 +7205,14 @@
           <w:szCs w:val="30"/>
         </w:rPr>
       </w:pPr>
-      <w:proofErr w:type="spellStart"/>
-      <w:r>
-        <w:rPr>
-          <w:rFonts w:ascii="Helvetica" w:eastAsia="Times New Roman" w:hAnsi="Helvetica" w:cs="Helvetica"/>
-          <w:sz w:val="30"/>
-          <w:szCs w:val="30"/>
-        </w:rPr>
-        <w:t>cvx_begin</w:t>
-      </w:r>
-      <w:proofErr w:type="spellEnd"/>
-      <w:r>
-        <w:rPr>
-          <w:rFonts w:ascii="Helvetica" w:eastAsia="Times New Roman" w:hAnsi="Helvetica" w:cs="Helvetica"/>
-          <w:sz w:val="30"/>
-          <w:szCs w:val="30"/>
-        </w:rPr>
-        <w:t xml:space="preserve"> </w:t>
-      </w:r>
-      <w:proofErr w:type="spellStart"/>
-      <w:proofErr w:type="gramStart"/>
-      <w:r>
-        <w:rPr>
-          <w:rFonts w:ascii="Helvetica" w:eastAsia="Times New Roman" w:hAnsi="Helvetica" w:cs="Helvetica"/>
-          <w:color w:val="AA04F9"/>
-          <w:sz w:val="30"/>
-          <w:szCs w:val="30"/>
-        </w:rPr>
-        <w:t>sdp</w:t>
-      </w:r>
-      <w:proofErr w:type="spellEnd"/>
-      <w:r>
-        <w:rPr>
-          <w:rFonts w:ascii="Helvetica" w:eastAsia="Times New Roman" w:hAnsi="Helvetica" w:cs="Helvetica"/>
-          <w:sz w:val="30"/>
-          <w:szCs w:val="30"/>
-        </w:rPr>
-        <w:t>;</w:t>
-      </w:r>
-      <w:proofErr w:type="gramEnd"/>
+      <w:r>
+        <w:rPr>
+          <w:rFonts w:ascii="Helvetica" w:eastAsia="Times New Roman" w:hAnsi="Helvetica" w:cs="Helvetica"/>
+          <w:sz w:val="30"/>
+          <w:szCs w:val="30"/>
+        </w:rPr>
+        <w:t>sqrt(g_1)</w:t>
+      </w:r>
     </w:p>
     <w:p>
       <w:pPr>
@@ -7126,35 +7229,7 @@
           <w:sz w:val="30"/>
           <w:szCs w:val="30"/>
         </w:rPr>
-        <w:t xml:space="preserve">variable </w:t>
-      </w:r>
-      <w:proofErr w:type="gramStart"/>
-      <w:r>
-        <w:rPr>
-          <w:rFonts w:ascii="Helvetica" w:eastAsia="Times New Roman" w:hAnsi="Helvetica" w:cs="Helvetica"/>
-          <w:color w:val="AA04F9"/>
-          <w:sz w:val="30"/>
-          <w:szCs w:val="30"/>
-        </w:rPr>
-        <w:t>P(</w:t>
-      </w:r>
-      <w:proofErr w:type="gramEnd"/>
-      <w:r>
-        <w:rPr>
-          <w:rFonts w:ascii="Helvetica" w:eastAsia="Times New Roman" w:hAnsi="Helvetica" w:cs="Helvetica"/>
-          <w:color w:val="AA04F9"/>
-          <w:sz w:val="30"/>
-          <w:szCs w:val="30"/>
-        </w:rPr>
-        <w:t>4,4)</w:t>
-      </w:r>
-      <w:r>
-        <w:rPr>
-          <w:rFonts w:ascii="Helvetica" w:eastAsia="Times New Roman" w:hAnsi="Helvetica" w:cs="Helvetica"/>
-          <w:sz w:val="30"/>
-          <w:szCs w:val="30"/>
-        </w:rPr>
-        <w:t>;</w:t>
+        <w:t>eig(A + B*K_1)</w:t>
       </w:r>
     </w:p>
     <w:p>
@@ -7172,35 +7247,7 @@
           <w:sz w:val="30"/>
           <w:szCs w:val="30"/>
         </w:rPr>
-        <w:t xml:space="preserve">variable </w:t>
-      </w:r>
-      <w:proofErr w:type="gramStart"/>
-      <w:r>
-        <w:rPr>
-          <w:rFonts w:ascii="Helvetica" w:eastAsia="Times New Roman" w:hAnsi="Helvetica" w:cs="Helvetica"/>
-          <w:color w:val="AA04F9"/>
-          <w:sz w:val="30"/>
-          <w:szCs w:val="30"/>
-        </w:rPr>
-        <w:t>Y(</w:t>
-      </w:r>
-      <w:proofErr w:type="gramEnd"/>
-      <w:r>
-        <w:rPr>
-          <w:rFonts w:ascii="Helvetica" w:eastAsia="Times New Roman" w:hAnsi="Helvetica" w:cs="Helvetica"/>
-          <w:color w:val="AA04F9"/>
-          <w:sz w:val="30"/>
-          <w:szCs w:val="30"/>
-        </w:rPr>
-        <w:t>1,4)</w:t>
-      </w:r>
-      <w:r>
-        <w:rPr>
-          <w:rFonts w:ascii="Helvetica" w:eastAsia="Times New Roman" w:hAnsi="Helvetica" w:cs="Helvetica"/>
-          <w:sz w:val="30"/>
-          <w:szCs w:val="30"/>
-        </w:rPr>
-        <w:t>;</w:t>
+        <w:t>sqrt(g_2)</w:t>
       </w:r>
     </w:p>
     <w:p>
@@ -7218,36 +7265,9 @@
           <w:sz w:val="30"/>
           <w:szCs w:val="30"/>
         </w:rPr>
-        <w:t xml:space="preserve">variable </w:t>
-      </w:r>
-      <w:r>
-        <w:rPr>
-          <w:rFonts w:ascii="Helvetica" w:eastAsia="Times New Roman" w:hAnsi="Helvetica" w:cs="Helvetica"/>
-          <w:color w:val="AA04F9"/>
-          <w:sz w:val="30"/>
-          <w:szCs w:val="30"/>
-        </w:rPr>
-        <w:t>g_</w:t>
-      </w:r>
-      <w:proofErr w:type="gramStart"/>
-      <w:r>
-        <w:rPr>
-          <w:rFonts w:ascii="Helvetica" w:eastAsia="Times New Roman" w:hAnsi="Helvetica" w:cs="Helvetica"/>
-          <w:color w:val="AA04F9"/>
-          <w:sz w:val="30"/>
-          <w:szCs w:val="30"/>
-        </w:rPr>
-        <w:t>2</w:t>
-      </w:r>
-      <w:r>
-        <w:rPr>
-          <w:rFonts w:ascii="Helvetica" w:eastAsia="Times New Roman" w:hAnsi="Helvetica" w:cs="Helvetica"/>
-          <w:sz w:val="30"/>
-          <w:szCs w:val="30"/>
-        </w:rPr>
-        <w:t>;</w:t>
-      </w:r>
-      <w:proofErr w:type="gramEnd"/>
+        <w:lastRenderedPageBreak/>
+        <w:t>eig(A + B*K_2)</w:t>
+      </w:r>
     </w:p>
     <w:p>
       <w:pPr>
@@ -7264,36 +7284,8 @@
           <w:sz w:val="30"/>
           <w:szCs w:val="30"/>
         </w:rPr>
-        <w:t xml:space="preserve">minimize </w:t>
-      </w:r>
-      <w:r>
-        <w:rPr>
-          <w:rFonts w:ascii="Helvetica" w:eastAsia="Times New Roman" w:hAnsi="Helvetica" w:cs="Helvetica"/>
-          <w:color w:val="AA04F9"/>
-          <w:sz w:val="30"/>
-          <w:szCs w:val="30"/>
-        </w:rPr>
-        <w:t>g_</w:t>
-      </w:r>
-      <w:proofErr w:type="gramStart"/>
-      <w:r>
-        <w:rPr>
-          <w:rFonts w:ascii="Helvetica" w:eastAsia="Times New Roman" w:hAnsi="Helvetica" w:cs="Helvetica"/>
-          <w:color w:val="AA04F9"/>
-          <w:sz w:val="30"/>
-          <w:szCs w:val="30"/>
-        </w:rPr>
-        <w:t>2</w:t>
-      </w:r>
-      <w:r>
-        <w:rPr>
-          <w:rFonts w:ascii="Helvetica" w:eastAsia="Times New Roman" w:hAnsi="Helvetica" w:cs="Helvetica"/>
-          <w:sz w:val="30"/>
-          <w:szCs w:val="30"/>
-        </w:rPr>
-        <w:t>;</w:t>
-      </w:r>
-      <w:proofErr w:type="gramEnd"/>
+        <w:t>sqrt(g_3)</w:t>
+      </w:r>
     </w:p>
     <w:p>
       <w:pPr>
@@ -7310,753 +7302,7 @@
           <w:sz w:val="30"/>
           <w:szCs w:val="30"/>
         </w:rPr>
-        <w:t>P &gt; 0.0001*</w:t>
-      </w:r>
-      <w:proofErr w:type="gramStart"/>
-      <w:r>
-        <w:rPr>
-          <w:rFonts w:ascii="Helvetica" w:eastAsia="Times New Roman" w:hAnsi="Helvetica" w:cs="Helvetica"/>
-          <w:sz w:val="30"/>
-          <w:szCs w:val="30"/>
-        </w:rPr>
-        <w:t>eye(</w:t>
-      </w:r>
-      <w:proofErr w:type="gramEnd"/>
-      <w:r>
-        <w:rPr>
-          <w:rFonts w:ascii="Helvetica" w:eastAsia="Times New Roman" w:hAnsi="Helvetica" w:cs="Helvetica"/>
-          <w:sz w:val="30"/>
-          <w:szCs w:val="30"/>
-        </w:rPr>
-        <w:t>4);</w:t>
-      </w:r>
-    </w:p>
-    <w:p>
-      <w:pPr>
-        <w:spacing w:after="0" w:line="240" w:lineRule="auto"/>
-        <w:rPr>
-          <w:rFonts w:ascii="Helvetica" w:eastAsia="Times New Roman" w:hAnsi="Helvetica" w:cs="Helvetica"/>
-          <w:sz w:val="30"/>
-          <w:szCs w:val="30"/>
-        </w:rPr>
-      </w:pPr>
-      <w:r>
-        <w:rPr>
-          <w:rFonts w:ascii="Helvetica" w:eastAsia="Times New Roman" w:hAnsi="Helvetica" w:cs="Helvetica"/>
-          <w:sz w:val="30"/>
-          <w:szCs w:val="30"/>
-        </w:rPr>
-        <w:t xml:space="preserve">[P, x0; x0', 1] &gt; </w:t>
-      </w:r>
-      <w:proofErr w:type="gramStart"/>
-      <w:r>
-        <w:rPr>
-          <w:rFonts w:ascii="Helvetica" w:eastAsia="Times New Roman" w:hAnsi="Helvetica" w:cs="Helvetica"/>
-          <w:sz w:val="30"/>
-          <w:szCs w:val="30"/>
-        </w:rPr>
-        <w:t>0;</w:t>
-      </w:r>
-      <w:proofErr w:type="gramEnd"/>
-    </w:p>
-    <w:p>
-      <w:pPr>
-        <w:spacing w:after="0" w:line="240" w:lineRule="auto"/>
-        <w:rPr>
-          <w:rFonts w:ascii="Helvetica" w:eastAsia="Times New Roman" w:hAnsi="Helvetica" w:cs="Helvetica"/>
-          <w:sz w:val="30"/>
-          <w:szCs w:val="30"/>
-        </w:rPr>
-      </w:pPr>
-      <w:r>
-        <w:rPr>
-          <w:rFonts w:ascii="Helvetica" w:eastAsia="Times New Roman" w:hAnsi="Helvetica" w:cs="Helvetica"/>
-          <w:sz w:val="30"/>
-          <w:szCs w:val="30"/>
-        </w:rPr>
-        <w:t xml:space="preserve">[P, Y'; Y, g_2] &gt; </w:t>
-      </w:r>
-      <w:proofErr w:type="gramStart"/>
-      <w:r>
-        <w:rPr>
-          <w:rFonts w:ascii="Helvetica" w:eastAsia="Times New Roman" w:hAnsi="Helvetica" w:cs="Helvetica"/>
-          <w:sz w:val="30"/>
-          <w:szCs w:val="30"/>
-        </w:rPr>
-        <w:t>0;</w:t>
-      </w:r>
-      <w:proofErr w:type="gramEnd"/>
-    </w:p>
-    <w:p>
-      <w:pPr>
-        <w:spacing w:after="0" w:line="240" w:lineRule="auto"/>
-        <w:rPr>
-          <w:rFonts w:ascii="Helvetica" w:eastAsia="Times New Roman" w:hAnsi="Helvetica" w:cs="Helvetica"/>
-          <w:sz w:val="30"/>
-          <w:szCs w:val="30"/>
-        </w:rPr>
-      </w:pPr>
-      <w:r>
-        <w:rPr>
-          <w:rFonts w:ascii="Helvetica" w:eastAsia="Times New Roman" w:hAnsi="Helvetica" w:cs="Helvetica"/>
-          <w:sz w:val="30"/>
-          <w:szCs w:val="30"/>
-        </w:rPr>
-        <w:t>P*A' + A*P + 2*</w:t>
-      </w:r>
-      <w:proofErr w:type="gramStart"/>
-      <w:r>
-        <w:rPr>
-          <w:rFonts w:ascii="Helvetica" w:eastAsia="Times New Roman" w:hAnsi="Helvetica" w:cs="Helvetica"/>
-          <w:sz w:val="30"/>
-          <w:szCs w:val="30"/>
-        </w:rPr>
-        <w:t>a(</w:t>
-      </w:r>
-      <w:proofErr w:type="gramEnd"/>
-      <w:r>
-        <w:rPr>
-          <w:rFonts w:ascii="Helvetica" w:eastAsia="Times New Roman" w:hAnsi="Helvetica" w:cs="Helvetica"/>
-          <w:sz w:val="30"/>
-          <w:szCs w:val="30"/>
-        </w:rPr>
-        <w:t>1,2)*P + Y'*B' + B*Y &lt;= 0;</w:t>
-      </w:r>
-    </w:p>
-    <w:p>
-      <w:pPr>
-        <w:spacing w:after="0" w:line="240" w:lineRule="auto"/>
-        <w:rPr>
-          <w:rFonts w:ascii="Helvetica" w:eastAsia="Times New Roman" w:hAnsi="Helvetica" w:cs="Helvetica"/>
-          <w:sz w:val="30"/>
-          <w:szCs w:val="30"/>
-        </w:rPr>
-      </w:pPr>
-      <w:proofErr w:type="spellStart"/>
-      <w:r>
-        <w:rPr>
-          <w:rFonts w:ascii="Helvetica" w:eastAsia="Times New Roman" w:hAnsi="Helvetica" w:cs="Helvetica"/>
-          <w:sz w:val="30"/>
-          <w:szCs w:val="30"/>
-        </w:rPr>
-        <w:t>cvx_end</w:t>
-      </w:r>
-      <w:proofErr w:type="spellEnd"/>
-    </w:p>
-    <w:p>
-      <w:pPr>
-        <w:spacing w:after="0" w:line="240" w:lineRule="auto"/>
-        <w:rPr>
-          <w:rFonts w:ascii="Helvetica" w:eastAsia="Times New Roman" w:hAnsi="Helvetica" w:cs="Helvetica"/>
-          <w:sz w:val="30"/>
-          <w:szCs w:val="30"/>
-        </w:rPr>
-      </w:pPr>
-      <w:r>
-        <w:rPr>
-          <w:rFonts w:ascii="Helvetica" w:eastAsia="Times New Roman" w:hAnsi="Helvetica" w:cs="Helvetica"/>
-          <w:sz w:val="30"/>
-          <w:szCs w:val="30"/>
-        </w:rPr>
-        <w:t>K_2 = Y*inv(P</w:t>
-      </w:r>
-      <w:proofErr w:type="gramStart"/>
-      <w:r>
-        <w:rPr>
-          <w:rFonts w:ascii="Helvetica" w:eastAsia="Times New Roman" w:hAnsi="Helvetica" w:cs="Helvetica"/>
-          <w:sz w:val="30"/>
-          <w:szCs w:val="30"/>
-        </w:rPr>
-        <w:t>);</w:t>
-      </w:r>
-      <w:proofErr w:type="gramEnd"/>
-    </w:p>
-    <w:p>
-      <w:pPr>
-        <w:spacing w:after="0" w:line="240" w:lineRule="auto"/>
-        <w:rPr>
-          <w:rFonts w:ascii="Helvetica" w:eastAsia="Times New Roman" w:hAnsi="Helvetica" w:cs="Helvetica"/>
-          <w:sz w:val="30"/>
-          <w:szCs w:val="30"/>
-        </w:rPr>
-      </w:pPr>
-    </w:p>
-    <w:p>
-      <w:pPr>
-        <w:spacing w:after="0" w:line="240" w:lineRule="auto"/>
-        <w:rPr>
-          <w:rFonts w:ascii="Helvetica" w:eastAsia="Times New Roman" w:hAnsi="Helvetica" w:cs="Helvetica"/>
-          <w:sz w:val="30"/>
-          <w:szCs w:val="30"/>
-        </w:rPr>
-      </w:pPr>
-      <w:proofErr w:type="spellStart"/>
-      <w:r>
-        <w:rPr>
-          <w:rFonts w:ascii="Helvetica" w:eastAsia="Times New Roman" w:hAnsi="Helvetica" w:cs="Helvetica"/>
-          <w:sz w:val="30"/>
-          <w:szCs w:val="30"/>
-        </w:rPr>
-        <w:t>cvx_begin</w:t>
-      </w:r>
-      <w:proofErr w:type="spellEnd"/>
-      <w:r>
-        <w:rPr>
-          <w:rFonts w:ascii="Helvetica" w:eastAsia="Times New Roman" w:hAnsi="Helvetica" w:cs="Helvetica"/>
-          <w:sz w:val="30"/>
-          <w:szCs w:val="30"/>
-        </w:rPr>
-        <w:t xml:space="preserve"> </w:t>
-      </w:r>
-      <w:proofErr w:type="spellStart"/>
-      <w:proofErr w:type="gramStart"/>
-      <w:r>
-        <w:rPr>
-          <w:rFonts w:ascii="Helvetica" w:eastAsia="Times New Roman" w:hAnsi="Helvetica" w:cs="Helvetica"/>
-          <w:color w:val="AA04F9"/>
-          <w:sz w:val="30"/>
-          <w:szCs w:val="30"/>
-        </w:rPr>
-        <w:t>sdp</w:t>
-      </w:r>
-      <w:proofErr w:type="spellEnd"/>
-      <w:r>
-        <w:rPr>
-          <w:rFonts w:ascii="Helvetica" w:eastAsia="Times New Roman" w:hAnsi="Helvetica" w:cs="Helvetica"/>
-          <w:sz w:val="30"/>
-          <w:szCs w:val="30"/>
-        </w:rPr>
-        <w:t>;</w:t>
-      </w:r>
-      <w:proofErr w:type="gramEnd"/>
-    </w:p>
-    <w:p>
-      <w:pPr>
-        <w:spacing w:after="0" w:line="240" w:lineRule="auto"/>
-        <w:rPr>
-          <w:rFonts w:ascii="Helvetica" w:eastAsia="Times New Roman" w:hAnsi="Helvetica" w:cs="Helvetica"/>
-          <w:sz w:val="30"/>
-          <w:szCs w:val="30"/>
-        </w:rPr>
-      </w:pPr>
-      <w:r>
-        <w:rPr>
-          <w:rFonts w:ascii="Helvetica" w:eastAsia="Times New Roman" w:hAnsi="Helvetica" w:cs="Helvetica"/>
-          <w:sz w:val="30"/>
-          <w:szCs w:val="30"/>
-        </w:rPr>
-        <w:t xml:space="preserve">variable </w:t>
-      </w:r>
-      <w:proofErr w:type="gramStart"/>
-      <w:r>
-        <w:rPr>
-          <w:rFonts w:ascii="Helvetica" w:eastAsia="Times New Roman" w:hAnsi="Helvetica" w:cs="Helvetica"/>
-          <w:color w:val="AA04F9"/>
-          <w:sz w:val="30"/>
-          <w:szCs w:val="30"/>
-        </w:rPr>
-        <w:t>P(</w:t>
-      </w:r>
-      <w:proofErr w:type="gramEnd"/>
-      <w:r>
-        <w:rPr>
-          <w:rFonts w:ascii="Helvetica" w:eastAsia="Times New Roman" w:hAnsi="Helvetica" w:cs="Helvetica"/>
-          <w:color w:val="AA04F9"/>
-          <w:sz w:val="30"/>
-          <w:szCs w:val="30"/>
-        </w:rPr>
-        <w:t>4,4)</w:t>
-      </w:r>
-      <w:r>
-        <w:rPr>
-          <w:rFonts w:ascii="Helvetica" w:eastAsia="Times New Roman" w:hAnsi="Helvetica" w:cs="Helvetica"/>
-          <w:sz w:val="30"/>
-          <w:szCs w:val="30"/>
-        </w:rPr>
-        <w:t>;</w:t>
-      </w:r>
-    </w:p>
-    <w:p>
-      <w:pPr>
-        <w:spacing w:after="0" w:line="240" w:lineRule="auto"/>
-        <w:rPr>
-          <w:rFonts w:ascii="Helvetica" w:eastAsia="Times New Roman" w:hAnsi="Helvetica" w:cs="Helvetica"/>
-          <w:sz w:val="30"/>
-          <w:szCs w:val="30"/>
-        </w:rPr>
-      </w:pPr>
-      <w:r>
-        <w:rPr>
-          <w:rFonts w:ascii="Helvetica" w:eastAsia="Times New Roman" w:hAnsi="Helvetica" w:cs="Helvetica"/>
-          <w:sz w:val="30"/>
-          <w:szCs w:val="30"/>
-        </w:rPr>
-        <w:t xml:space="preserve">variable </w:t>
-      </w:r>
-      <w:proofErr w:type="gramStart"/>
-      <w:r>
-        <w:rPr>
-          <w:rFonts w:ascii="Helvetica" w:eastAsia="Times New Roman" w:hAnsi="Helvetica" w:cs="Helvetica"/>
-          <w:color w:val="AA04F9"/>
-          <w:sz w:val="30"/>
-          <w:szCs w:val="30"/>
-        </w:rPr>
-        <w:t>Y(</w:t>
-      </w:r>
-      <w:proofErr w:type="gramEnd"/>
-      <w:r>
-        <w:rPr>
-          <w:rFonts w:ascii="Helvetica" w:eastAsia="Times New Roman" w:hAnsi="Helvetica" w:cs="Helvetica"/>
-          <w:color w:val="AA04F9"/>
-          <w:sz w:val="30"/>
-          <w:szCs w:val="30"/>
-        </w:rPr>
-        <w:t>1,4)</w:t>
-      </w:r>
-      <w:r>
-        <w:rPr>
-          <w:rFonts w:ascii="Helvetica" w:eastAsia="Times New Roman" w:hAnsi="Helvetica" w:cs="Helvetica"/>
-          <w:sz w:val="30"/>
-          <w:szCs w:val="30"/>
-        </w:rPr>
-        <w:t>;</w:t>
-      </w:r>
-    </w:p>
-    <w:p>
-      <w:pPr>
-        <w:spacing w:after="0" w:line="240" w:lineRule="auto"/>
-        <w:rPr>
-          <w:rFonts w:ascii="Helvetica" w:eastAsia="Times New Roman" w:hAnsi="Helvetica" w:cs="Helvetica"/>
-          <w:sz w:val="30"/>
-          <w:szCs w:val="30"/>
-        </w:rPr>
-      </w:pPr>
-      <w:r>
-        <w:rPr>
-          <w:rFonts w:ascii="Helvetica" w:eastAsia="Times New Roman" w:hAnsi="Helvetica" w:cs="Helvetica"/>
-          <w:sz w:val="30"/>
-          <w:szCs w:val="30"/>
-        </w:rPr>
-        <w:t xml:space="preserve">variable </w:t>
-      </w:r>
-      <w:r>
-        <w:rPr>
-          <w:rFonts w:ascii="Helvetica" w:eastAsia="Times New Roman" w:hAnsi="Helvetica" w:cs="Helvetica"/>
-          <w:color w:val="AA04F9"/>
-          <w:sz w:val="30"/>
-          <w:szCs w:val="30"/>
-        </w:rPr>
-        <w:t>g_</w:t>
-      </w:r>
-      <w:proofErr w:type="gramStart"/>
-      <w:r>
-        <w:rPr>
-          <w:rFonts w:ascii="Helvetica" w:eastAsia="Times New Roman" w:hAnsi="Helvetica" w:cs="Helvetica"/>
-          <w:color w:val="AA04F9"/>
-          <w:sz w:val="30"/>
-          <w:szCs w:val="30"/>
-        </w:rPr>
-        <w:t>3</w:t>
-      </w:r>
-      <w:r>
-        <w:rPr>
-          <w:rFonts w:ascii="Helvetica" w:eastAsia="Times New Roman" w:hAnsi="Helvetica" w:cs="Helvetica"/>
-          <w:sz w:val="30"/>
-          <w:szCs w:val="30"/>
-        </w:rPr>
-        <w:t>;</w:t>
-      </w:r>
-      <w:proofErr w:type="gramEnd"/>
-    </w:p>
-    <w:p>
-      <w:pPr>
-        <w:spacing w:after="0" w:line="240" w:lineRule="auto"/>
-        <w:rPr>
-          <w:rFonts w:ascii="Helvetica" w:eastAsia="Times New Roman" w:hAnsi="Helvetica" w:cs="Helvetica"/>
-          <w:sz w:val="30"/>
-          <w:szCs w:val="30"/>
-        </w:rPr>
-      </w:pPr>
-      <w:r>
-        <w:rPr>
-          <w:rFonts w:ascii="Helvetica" w:eastAsia="Times New Roman" w:hAnsi="Helvetica" w:cs="Helvetica"/>
-          <w:sz w:val="30"/>
-          <w:szCs w:val="30"/>
-        </w:rPr>
-        <w:t xml:space="preserve">minimize </w:t>
-      </w:r>
-      <w:r>
-        <w:rPr>
-          <w:rFonts w:ascii="Helvetica" w:eastAsia="Times New Roman" w:hAnsi="Helvetica" w:cs="Helvetica"/>
-          <w:color w:val="AA04F9"/>
-          <w:sz w:val="30"/>
-          <w:szCs w:val="30"/>
-        </w:rPr>
-        <w:t>g_</w:t>
-      </w:r>
-      <w:proofErr w:type="gramStart"/>
-      <w:r>
-        <w:rPr>
-          <w:rFonts w:ascii="Helvetica" w:eastAsia="Times New Roman" w:hAnsi="Helvetica" w:cs="Helvetica"/>
-          <w:color w:val="AA04F9"/>
-          <w:sz w:val="30"/>
-          <w:szCs w:val="30"/>
-        </w:rPr>
-        <w:t>3</w:t>
-      </w:r>
-      <w:r>
-        <w:rPr>
-          <w:rFonts w:ascii="Helvetica" w:eastAsia="Times New Roman" w:hAnsi="Helvetica" w:cs="Helvetica"/>
-          <w:sz w:val="30"/>
-          <w:szCs w:val="30"/>
-        </w:rPr>
-        <w:t>;</w:t>
-      </w:r>
-      <w:proofErr w:type="gramEnd"/>
-    </w:p>
-    <w:p>
-      <w:pPr>
-        <w:spacing w:after="0" w:line="240" w:lineRule="auto"/>
-        <w:rPr>
-          <w:rFonts w:ascii="Helvetica" w:eastAsia="Times New Roman" w:hAnsi="Helvetica" w:cs="Helvetica"/>
-          <w:sz w:val="30"/>
-          <w:szCs w:val="30"/>
-        </w:rPr>
-      </w:pPr>
-      <w:r>
-        <w:rPr>
-          <w:rFonts w:ascii="Helvetica" w:eastAsia="Times New Roman" w:hAnsi="Helvetica" w:cs="Helvetica"/>
-          <w:sz w:val="30"/>
-          <w:szCs w:val="30"/>
-        </w:rPr>
-        <w:t>P &gt; 0.0001*</w:t>
-      </w:r>
-      <w:proofErr w:type="gramStart"/>
-      <w:r>
-        <w:rPr>
-          <w:rFonts w:ascii="Helvetica" w:eastAsia="Times New Roman" w:hAnsi="Helvetica" w:cs="Helvetica"/>
-          <w:sz w:val="30"/>
-          <w:szCs w:val="30"/>
-        </w:rPr>
-        <w:t>eye(</w:t>
-      </w:r>
-      <w:proofErr w:type="gramEnd"/>
-      <w:r>
-        <w:rPr>
-          <w:rFonts w:ascii="Helvetica" w:eastAsia="Times New Roman" w:hAnsi="Helvetica" w:cs="Helvetica"/>
-          <w:sz w:val="30"/>
-          <w:szCs w:val="30"/>
-        </w:rPr>
-        <w:t>4);</w:t>
-      </w:r>
-    </w:p>
-    <w:p>
-      <w:pPr>
-        <w:spacing w:after="0" w:line="240" w:lineRule="auto"/>
-        <w:rPr>
-          <w:rFonts w:ascii="Helvetica" w:eastAsia="Times New Roman" w:hAnsi="Helvetica" w:cs="Helvetica"/>
-          <w:sz w:val="30"/>
-          <w:szCs w:val="30"/>
-        </w:rPr>
-      </w:pPr>
-      <w:r>
-        <w:rPr>
-          <w:rFonts w:ascii="Helvetica" w:eastAsia="Times New Roman" w:hAnsi="Helvetica" w:cs="Helvetica"/>
-          <w:sz w:val="30"/>
-          <w:szCs w:val="30"/>
-        </w:rPr>
-        <w:t xml:space="preserve">[P, x0; x0', 1] &gt; </w:t>
-      </w:r>
-      <w:proofErr w:type="gramStart"/>
-      <w:r>
-        <w:rPr>
-          <w:rFonts w:ascii="Helvetica" w:eastAsia="Times New Roman" w:hAnsi="Helvetica" w:cs="Helvetica"/>
-          <w:sz w:val="30"/>
-          <w:szCs w:val="30"/>
-        </w:rPr>
-        <w:t>0;</w:t>
-      </w:r>
-      <w:proofErr w:type="gramEnd"/>
-    </w:p>
-    <w:p>
-      <w:pPr>
-        <w:spacing w:after="0" w:line="240" w:lineRule="auto"/>
-        <w:rPr>
-          <w:rFonts w:ascii="Helvetica" w:eastAsia="Times New Roman" w:hAnsi="Helvetica" w:cs="Helvetica"/>
-          <w:sz w:val="30"/>
-          <w:szCs w:val="30"/>
-        </w:rPr>
-      </w:pPr>
-      <w:r>
-        <w:rPr>
-          <w:rFonts w:ascii="Helvetica" w:eastAsia="Times New Roman" w:hAnsi="Helvetica" w:cs="Helvetica"/>
-          <w:sz w:val="30"/>
-          <w:szCs w:val="30"/>
-        </w:rPr>
-        <w:t xml:space="preserve">[P, Y'; Y, g_3] &gt; </w:t>
-      </w:r>
-      <w:proofErr w:type="gramStart"/>
-      <w:r>
-        <w:rPr>
-          <w:rFonts w:ascii="Helvetica" w:eastAsia="Times New Roman" w:hAnsi="Helvetica" w:cs="Helvetica"/>
-          <w:sz w:val="30"/>
-          <w:szCs w:val="30"/>
-        </w:rPr>
-        <w:t>0;</w:t>
-      </w:r>
-      <w:proofErr w:type="gramEnd"/>
-    </w:p>
-    <w:p>
-      <w:pPr>
-        <w:spacing w:after="0" w:line="240" w:lineRule="auto"/>
-        <w:rPr>
-          <w:rFonts w:ascii="Helvetica" w:eastAsia="Times New Roman" w:hAnsi="Helvetica" w:cs="Helvetica"/>
-          <w:sz w:val="30"/>
-          <w:szCs w:val="30"/>
-        </w:rPr>
-      </w:pPr>
-      <w:r>
-        <w:rPr>
-          <w:rFonts w:ascii="Helvetica" w:eastAsia="Times New Roman" w:hAnsi="Helvetica" w:cs="Helvetica"/>
-          <w:sz w:val="30"/>
-          <w:szCs w:val="30"/>
-        </w:rPr>
-        <w:t>P*A' + A*P + 2*</w:t>
-      </w:r>
-      <w:proofErr w:type="gramStart"/>
-      <w:r>
-        <w:rPr>
-          <w:rFonts w:ascii="Helvetica" w:eastAsia="Times New Roman" w:hAnsi="Helvetica" w:cs="Helvetica"/>
-          <w:sz w:val="30"/>
-          <w:szCs w:val="30"/>
-        </w:rPr>
-        <w:t>a(</w:t>
-      </w:r>
-      <w:proofErr w:type="gramEnd"/>
-      <w:r>
-        <w:rPr>
-          <w:rFonts w:ascii="Helvetica" w:eastAsia="Times New Roman" w:hAnsi="Helvetica" w:cs="Helvetica"/>
-          <w:sz w:val="30"/>
-          <w:szCs w:val="30"/>
-        </w:rPr>
-        <w:t>1,3)*P + Y'*B' + B*Y &lt;= 0;</w:t>
-      </w:r>
-    </w:p>
-    <w:p>
-      <w:pPr>
-        <w:spacing w:after="0" w:line="240" w:lineRule="auto"/>
-        <w:rPr>
-          <w:rFonts w:ascii="Helvetica" w:eastAsia="Times New Roman" w:hAnsi="Helvetica" w:cs="Helvetica"/>
-          <w:sz w:val="30"/>
-          <w:szCs w:val="30"/>
-        </w:rPr>
-      </w:pPr>
-      <w:proofErr w:type="spellStart"/>
-      <w:r>
-        <w:rPr>
-          <w:rFonts w:ascii="Helvetica" w:eastAsia="Times New Roman" w:hAnsi="Helvetica" w:cs="Helvetica"/>
-          <w:sz w:val="30"/>
-          <w:szCs w:val="30"/>
-        </w:rPr>
-        <w:t>cvx_end</w:t>
-      </w:r>
-      <w:proofErr w:type="spellEnd"/>
-    </w:p>
-    <w:p>
-      <w:pPr>
-        <w:spacing w:after="0" w:line="240" w:lineRule="auto"/>
-        <w:rPr>
-          <w:rFonts w:ascii="Helvetica" w:eastAsia="Times New Roman" w:hAnsi="Helvetica" w:cs="Helvetica"/>
-          <w:sz w:val="30"/>
-          <w:szCs w:val="30"/>
-        </w:rPr>
-      </w:pPr>
-      <w:r>
-        <w:rPr>
-          <w:rFonts w:ascii="Helvetica" w:eastAsia="Times New Roman" w:hAnsi="Helvetica" w:cs="Helvetica"/>
-          <w:sz w:val="30"/>
-          <w:szCs w:val="30"/>
-        </w:rPr>
-        <w:t>K_3 = Y*inv(P</w:t>
-      </w:r>
-      <w:proofErr w:type="gramStart"/>
-      <w:r>
-        <w:rPr>
-          <w:rFonts w:ascii="Helvetica" w:eastAsia="Times New Roman" w:hAnsi="Helvetica" w:cs="Helvetica"/>
-          <w:sz w:val="30"/>
-          <w:szCs w:val="30"/>
-        </w:rPr>
-        <w:t>);</w:t>
-      </w:r>
-      <w:proofErr w:type="gramEnd"/>
-    </w:p>
-    <w:p>
-      <w:pPr>
-        <w:spacing w:after="0" w:line="240" w:lineRule="auto"/>
-        <w:rPr>
-          <w:rFonts w:ascii="Helvetica" w:eastAsia="Times New Roman" w:hAnsi="Helvetica" w:cs="Helvetica"/>
-          <w:sz w:val="30"/>
-          <w:szCs w:val="30"/>
-        </w:rPr>
-      </w:pPr>
-    </w:p>
-    <w:p>
-      <w:pPr>
-        <w:spacing w:after="0" w:line="240" w:lineRule="auto"/>
-        <w:rPr>
-          <w:rFonts w:ascii="Helvetica" w:eastAsia="Times New Roman" w:hAnsi="Helvetica" w:cs="Helvetica"/>
-          <w:sz w:val="30"/>
-          <w:szCs w:val="30"/>
-        </w:rPr>
-      </w:pPr>
-      <w:r>
-        <w:rPr>
-          <w:rFonts w:ascii="Helvetica" w:eastAsia="Times New Roman" w:hAnsi="Helvetica" w:cs="Helvetica"/>
-          <w:sz w:val="30"/>
-          <w:szCs w:val="30"/>
-        </w:rPr>
-        <w:t>sqrt(g_1)</w:t>
-      </w:r>
-    </w:p>
-    <w:p>
-      <w:pPr>
-        <w:spacing w:after="0" w:line="240" w:lineRule="auto"/>
-        <w:rPr>
-          <w:rFonts w:ascii="Helvetica" w:eastAsia="Times New Roman" w:hAnsi="Helvetica" w:cs="Helvetica"/>
-          <w:sz w:val="30"/>
-          <w:szCs w:val="30"/>
-        </w:rPr>
-      </w:pPr>
-      <w:proofErr w:type="spellStart"/>
-      <w:proofErr w:type="gramStart"/>
-      <w:r>
-        <w:rPr>
-          <w:rFonts w:ascii="Helvetica" w:eastAsia="Times New Roman" w:hAnsi="Helvetica" w:cs="Helvetica"/>
-          <w:sz w:val="30"/>
-          <w:szCs w:val="30"/>
-        </w:rPr>
-        <w:t>eig</w:t>
-      </w:r>
-      <w:proofErr w:type="spellEnd"/>
-      <w:r>
-        <w:rPr>
-          <w:rFonts w:ascii="Helvetica" w:eastAsia="Times New Roman" w:hAnsi="Helvetica" w:cs="Helvetica"/>
-          <w:sz w:val="30"/>
-          <w:szCs w:val="30"/>
-        </w:rPr>
-        <w:t>(</w:t>
-      </w:r>
-      <w:proofErr w:type="gramEnd"/>
-      <w:r>
-        <w:rPr>
-          <w:rFonts w:ascii="Helvetica" w:eastAsia="Times New Roman" w:hAnsi="Helvetica" w:cs="Helvetica"/>
-          <w:sz w:val="30"/>
-          <w:szCs w:val="30"/>
-        </w:rPr>
-        <w:t>A + B*K_1)</w:t>
-      </w:r>
-    </w:p>
-    <w:p>
-      <w:pPr>
-        <w:spacing w:after="0" w:line="240" w:lineRule="auto"/>
-        <w:rPr>
-          <w:rFonts w:ascii="Helvetica" w:eastAsia="Times New Roman" w:hAnsi="Helvetica" w:cs="Helvetica"/>
-          <w:sz w:val="30"/>
-          <w:szCs w:val="30"/>
-        </w:rPr>
-      </w:pPr>
-      <w:r>
-        <w:rPr>
-          <w:rFonts w:ascii="Helvetica" w:eastAsia="Times New Roman" w:hAnsi="Helvetica" w:cs="Helvetica"/>
-          <w:sz w:val="30"/>
-          <w:szCs w:val="30"/>
-        </w:rPr>
-        <w:t>sqrt(g_2)</w:t>
-      </w:r>
-    </w:p>
-    <w:p>
-      <w:pPr>
-        <w:spacing w:after="0" w:line="240" w:lineRule="auto"/>
-        <w:rPr>
-          <w:rFonts w:ascii="Helvetica" w:eastAsia="Times New Roman" w:hAnsi="Helvetica" w:cs="Helvetica"/>
-          <w:sz w:val="30"/>
-          <w:szCs w:val="30"/>
-        </w:rPr>
-      </w:pPr>
-      <w:proofErr w:type="spellStart"/>
-      <w:proofErr w:type="gramStart"/>
-      <w:r>
-        <w:rPr>
-          <w:rFonts w:ascii="Helvetica" w:eastAsia="Times New Roman" w:hAnsi="Helvetica" w:cs="Helvetica"/>
-          <w:sz w:val="30"/>
-          <w:szCs w:val="30"/>
-        </w:rPr>
-        <w:lastRenderedPageBreak/>
-        <w:t>eig</w:t>
-      </w:r>
-      <w:proofErr w:type="spellEnd"/>
-      <w:r>
-        <w:rPr>
-          <w:rFonts w:ascii="Helvetica" w:eastAsia="Times New Roman" w:hAnsi="Helvetica" w:cs="Helvetica"/>
-          <w:sz w:val="30"/>
-          <w:szCs w:val="30"/>
-        </w:rPr>
-        <w:t>(</w:t>
-      </w:r>
-      <w:proofErr w:type="gramEnd"/>
-      <w:r>
-        <w:rPr>
-          <w:rFonts w:ascii="Helvetica" w:eastAsia="Times New Roman" w:hAnsi="Helvetica" w:cs="Helvetica"/>
-          <w:sz w:val="30"/>
-          <w:szCs w:val="30"/>
-        </w:rPr>
-        <w:t>A + B*K_2)</w:t>
-      </w:r>
-    </w:p>
-    <w:p>
-      <w:pPr>
-        <w:spacing w:after="0" w:line="240" w:lineRule="auto"/>
-        <w:rPr>
-          <w:rFonts w:ascii="Helvetica" w:eastAsia="Times New Roman" w:hAnsi="Helvetica" w:cs="Helvetica"/>
-          <w:sz w:val="30"/>
-          <w:szCs w:val="30"/>
-        </w:rPr>
-      </w:pPr>
-      <w:r>
-        <w:rPr>
-          <w:rFonts w:ascii="Helvetica" w:eastAsia="Times New Roman" w:hAnsi="Helvetica" w:cs="Helvetica"/>
-          <w:sz w:val="30"/>
-          <w:szCs w:val="30"/>
-        </w:rPr>
-        <w:t>sqrt(g_3)</w:t>
-      </w:r>
-    </w:p>
-    <w:p>
-      <w:pPr>
-        <w:spacing w:after="0" w:line="240" w:lineRule="auto"/>
-        <w:rPr>
-          <w:rFonts w:ascii="Helvetica" w:eastAsia="Times New Roman" w:hAnsi="Helvetica" w:cs="Helvetica"/>
-          <w:sz w:val="30"/>
-          <w:szCs w:val="30"/>
-        </w:rPr>
-      </w:pPr>
-      <w:proofErr w:type="spellStart"/>
-      <w:r>
-        <w:rPr>
-          <w:rFonts w:ascii="Helvetica" w:eastAsia="Times New Roman" w:hAnsi="Helvetica" w:cs="Helvetica"/>
-          <w:sz w:val="30"/>
-          <w:szCs w:val="30"/>
-        </w:rPr>
-        <w:t>eig</w:t>
-      </w:r>
-      <w:proofErr w:type="spellEnd"/>
-      <w:r>
-        <w:rPr>
-          <w:rFonts w:ascii="Helvetica" w:eastAsia="Times New Roman" w:hAnsi="Helvetica" w:cs="Helvetica"/>
-          <w:sz w:val="30"/>
-          <w:szCs w:val="30"/>
-        </w:rPr>
-        <w:t>(A+B*K_3)</w:t>
+        <w:t>eig(A+B*K_3)</w:t>
       </w:r>
     </w:p>
     <w:p/>
@@ -8750,21 +7996,7 @@
         <w:rPr>
           <w:lang w:val="ru-RU"/>
         </w:rPr>
-        <w:t xml:space="preserve">Чем большую степень устойчивости системы мы хотим задать, чем более большое минимальное входное воздействие потребуется </w:t>
-      </w:r>
-      <w:proofErr w:type="gramStart"/>
-      <w:r>
-        <w:rPr>
-          <w:lang w:val="ru-RU"/>
-        </w:rPr>
-        <w:t>и</w:t>
-      </w:r>
-      <w:proofErr w:type="gramEnd"/>
-      <w:r>
-        <w:rPr>
-          <w:lang w:val="ru-RU"/>
-        </w:rPr>
-        <w:t xml:space="preserve"> тем быстрее будут сходится компоненты вектора состояния и соответственно раньше можно будет перестать подавать входное воздействие.</w:t>
+        <w:t>Чем большую степень устойчивости системы мы хотим задать, чем более большое минимальное входное воздействие потребуется и тем быстрее будут сходится компоненты вектора состояния и соответственно раньше можно будет перестать подавать входное воздействие.</w:t>
       </w:r>
     </w:p>
     <w:p>
@@ -10722,9 +9954,154 @@
           <w:sz w:val="30"/>
           <w:szCs w:val="30"/>
         </w:rPr>
-        <w:t xml:space="preserve">% </w:t>
-      </w:r>
-      <w:proofErr w:type="gramStart"/>
+        <w:t>% given data</w:t>
+      </w:r>
+    </w:p>
+    <w:p>
+      <w:pPr>
+        <w:spacing w:after="0" w:line="240" w:lineRule="auto"/>
+        <w:rPr>
+          <w:rFonts w:ascii="Helvetica" w:eastAsia="Times New Roman" w:hAnsi="Helvetica" w:cs="Helvetica"/>
+          <w:sz w:val="30"/>
+          <w:szCs w:val="30"/>
+        </w:rPr>
+      </w:pPr>
+      <w:r>
+        <w:rPr>
+          <w:rFonts w:ascii="Helvetica" w:eastAsia="Times New Roman" w:hAnsi="Helvetica" w:cs="Helvetica"/>
+          <w:sz w:val="30"/>
+          <w:szCs w:val="30"/>
+        </w:rPr>
+        <w:t>A = [0, 7, 0, 0; -7, 0,  0, 0; 0, 0, 0, 1; 0, 0, -1, 0];</w:t>
+      </w:r>
+    </w:p>
+    <w:p>
+      <w:pPr>
+        <w:spacing w:after="0" w:line="240" w:lineRule="auto"/>
+        <w:rPr>
+          <w:rFonts w:ascii="Helvetica" w:eastAsia="Times New Roman" w:hAnsi="Helvetica" w:cs="Helvetica"/>
+          <w:sz w:val="30"/>
+          <w:szCs w:val="30"/>
+        </w:rPr>
+      </w:pPr>
+      <w:r>
+        <w:rPr>
+          <w:rFonts w:ascii="Helvetica" w:eastAsia="Times New Roman" w:hAnsi="Helvetica" w:cs="Helvetica"/>
+          <w:sz w:val="30"/>
+          <w:szCs w:val="30"/>
+        </w:rPr>
+        <w:t>B = [0; 0; 0; 0];</w:t>
+      </w:r>
+    </w:p>
+    <w:p>
+      <w:pPr>
+        <w:spacing w:after="0" w:line="240" w:lineRule="auto"/>
+        <w:rPr>
+          <w:rFonts w:ascii="Helvetica" w:eastAsia="Times New Roman" w:hAnsi="Helvetica" w:cs="Helvetica"/>
+          <w:sz w:val="30"/>
+          <w:szCs w:val="30"/>
+        </w:rPr>
+      </w:pPr>
+      <w:r>
+        <w:rPr>
+          <w:rFonts w:ascii="Helvetica" w:eastAsia="Times New Roman" w:hAnsi="Helvetica" w:cs="Helvetica"/>
+          <w:sz w:val="30"/>
+          <w:szCs w:val="30"/>
+        </w:rPr>
+        <w:t>C = [0, 5, 5, 0];</w:t>
+      </w:r>
+    </w:p>
+    <w:p>
+      <w:pPr>
+        <w:spacing w:after="0" w:line="240" w:lineRule="auto"/>
+        <w:rPr>
+          <w:rFonts w:ascii="Helvetica" w:eastAsia="Times New Roman" w:hAnsi="Helvetica" w:cs="Helvetica"/>
+          <w:sz w:val="30"/>
+          <w:szCs w:val="30"/>
+        </w:rPr>
+      </w:pPr>
+      <w:r>
+        <w:rPr>
+          <w:rFonts w:ascii="Helvetica" w:eastAsia="Times New Roman" w:hAnsi="Helvetica" w:cs="Helvetica"/>
+          <w:sz w:val="30"/>
+          <w:szCs w:val="30"/>
+        </w:rPr>
+        <w:t>D = 0;</w:t>
+      </w:r>
+    </w:p>
+    <w:p>
+      <w:pPr>
+        <w:spacing w:after="0" w:line="240" w:lineRule="auto"/>
+        <w:rPr>
+          <w:rFonts w:ascii="Helvetica" w:eastAsia="Times New Roman" w:hAnsi="Helvetica" w:cs="Helvetica"/>
+          <w:sz w:val="30"/>
+          <w:szCs w:val="30"/>
+        </w:rPr>
+      </w:pPr>
+      <w:r>
+        <w:rPr>
+          <w:rFonts w:ascii="Helvetica" w:eastAsia="Times New Roman" w:hAnsi="Helvetica" w:cs="Helvetica"/>
+          <w:sz w:val="30"/>
+          <w:szCs w:val="30"/>
+        </w:rPr>
+        <w:t>sys = ss(A, B, C, D);</w:t>
+      </w:r>
+    </w:p>
+    <w:p>
+      <w:pPr>
+        <w:spacing w:after="0" w:line="240" w:lineRule="auto"/>
+        <w:rPr>
+          <w:rFonts w:ascii="Helvetica" w:eastAsia="Times New Roman" w:hAnsi="Helvetica" w:cs="Helvetica"/>
+          <w:sz w:val="30"/>
+          <w:szCs w:val="30"/>
+        </w:rPr>
+      </w:pPr>
+      <w:r>
+        <w:rPr>
+          <w:rFonts w:ascii="Helvetica" w:eastAsia="Times New Roman" w:hAnsi="Helvetica" w:cs="Helvetica"/>
+          <w:sz w:val="30"/>
+          <w:szCs w:val="30"/>
+        </w:rPr>
+        <w:t>x0 = [10; -15; 1; -5];</w:t>
+      </w:r>
+    </w:p>
+    <w:p>
+      <w:pPr>
+        <w:spacing w:after="0" w:line="240" w:lineRule="auto"/>
+        <w:rPr>
+          <w:rFonts w:ascii="Helvetica" w:eastAsia="Times New Roman" w:hAnsi="Helvetica" w:cs="Helvetica"/>
+          <w:sz w:val="30"/>
+          <w:szCs w:val="30"/>
+        </w:rPr>
+      </w:pPr>
+      <w:r>
+        <w:rPr>
+          <w:rFonts w:ascii="Helvetica" w:eastAsia="Times New Roman" w:hAnsi="Helvetica" w:cs="Helvetica"/>
+          <w:sz w:val="30"/>
+          <w:szCs w:val="30"/>
+        </w:rPr>
+        <w:t>x_0 = [-10; 0; 0; 5];</w:t>
+      </w:r>
+    </w:p>
+    <w:p>
+      <w:pPr>
+        <w:spacing w:after="0" w:line="240" w:lineRule="auto"/>
+        <w:rPr>
+          <w:rFonts w:ascii="Helvetica" w:eastAsia="Times New Roman" w:hAnsi="Helvetica" w:cs="Helvetica"/>
+          <w:sz w:val="30"/>
+          <w:szCs w:val="30"/>
+        </w:rPr>
+      </w:pPr>
+    </w:p>
+    <w:p>
+      <w:pPr>
+        <w:spacing w:after="0" w:line="240" w:lineRule="auto"/>
+        <w:rPr>
+          <w:rFonts w:ascii="Helvetica" w:eastAsia="Times New Roman" w:hAnsi="Helvetica" w:cs="Helvetica"/>
+          <w:sz w:val="30"/>
+          <w:szCs w:val="30"/>
+        </w:rPr>
+      </w:pPr>
       <w:r>
         <w:rPr>
           <w:rFonts w:ascii="Helvetica" w:eastAsia="Times New Roman" w:hAnsi="Helvetica" w:cs="Helvetica"/>
@@ -10732,9 +10109,64 @@
           <w:sz w:val="30"/>
           <w:szCs w:val="30"/>
         </w:rPr>
-        <w:t>given</w:t>
-      </w:r>
-      <w:proofErr w:type="gramEnd"/>
+        <w:t>% Desired decay rate</w:t>
+      </w:r>
+    </w:p>
+    <w:p>
+      <w:pPr>
+        <w:spacing w:after="0" w:line="240" w:lineRule="auto"/>
+        <w:rPr>
+          <w:rFonts w:ascii="Helvetica" w:eastAsia="Times New Roman" w:hAnsi="Helvetica" w:cs="Helvetica"/>
+          <w:sz w:val="30"/>
+          <w:szCs w:val="30"/>
+        </w:rPr>
+      </w:pPr>
+      <w:r>
+        <w:rPr>
+          <w:rFonts w:ascii="Helvetica" w:eastAsia="Times New Roman" w:hAnsi="Helvetica" w:cs="Helvetica"/>
+          <w:sz w:val="30"/>
+          <w:szCs w:val="30"/>
+        </w:rPr>
+        <w:t>a = [0.5, 2, 4];</w:t>
+      </w:r>
+    </w:p>
+    <w:p>
+      <w:pPr>
+        <w:spacing w:after="0" w:line="240" w:lineRule="auto"/>
+        <w:rPr>
+          <w:rFonts w:ascii="Helvetica" w:eastAsia="Times New Roman" w:hAnsi="Helvetica" w:cs="Helvetica"/>
+          <w:sz w:val="30"/>
+          <w:szCs w:val="30"/>
+        </w:rPr>
+      </w:pPr>
+      <w:r>
+        <w:rPr>
+          <w:rFonts w:ascii="Helvetica" w:eastAsia="Times New Roman" w:hAnsi="Helvetica" w:cs="Helvetica"/>
+          <w:sz w:val="30"/>
+          <w:szCs w:val="30"/>
+        </w:rPr>
+        <w:t>mu = [100, 200, 300];</w:t>
+      </w:r>
+    </w:p>
+    <w:p>
+      <w:pPr>
+        <w:spacing w:after="0" w:line="240" w:lineRule="auto"/>
+        <w:rPr>
+          <w:rFonts w:ascii="Helvetica" w:eastAsia="Times New Roman" w:hAnsi="Helvetica" w:cs="Helvetica"/>
+          <w:sz w:val="30"/>
+          <w:szCs w:val="30"/>
+        </w:rPr>
+      </w:pPr>
+    </w:p>
+    <w:p>
+      <w:pPr>
+        <w:spacing w:after="0" w:line="240" w:lineRule="auto"/>
+        <w:rPr>
+          <w:rFonts w:ascii="Helvetica" w:eastAsia="Times New Roman" w:hAnsi="Helvetica" w:cs="Helvetica"/>
+          <w:sz w:val="30"/>
+          <w:szCs w:val="30"/>
+        </w:rPr>
+      </w:pPr>
       <w:r>
         <w:rPr>
           <w:rFonts w:ascii="Helvetica" w:eastAsia="Times New Roman" w:hAnsi="Helvetica" w:cs="Helvetica"/>
@@ -10742,7 +10174,7 @@
           <w:sz w:val="30"/>
           <w:szCs w:val="30"/>
         </w:rPr>
-        <w:t xml:space="preserve"> data</w:t>
+        <w:t>% Lyapunov inequality</w:t>
       </w:r>
     </w:p>
     <w:p>
@@ -10760,25 +10192,24 @@
           <w:sz w:val="30"/>
           <w:szCs w:val="30"/>
         </w:rPr>
-        <w:t xml:space="preserve">A = [0, 7, 0, 0; -7, </w:t>
-      </w:r>
-      <w:proofErr w:type="gramStart"/>
-      <w:r>
-        <w:rPr>
-          <w:rFonts w:ascii="Helvetica" w:eastAsia="Times New Roman" w:hAnsi="Helvetica" w:cs="Helvetica"/>
-          <w:sz w:val="30"/>
-          <w:szCs w:val="30"/>
-        </w:rPr>
-        <w:t>0,  0</w:t>
-      </w:r>
-      <w:proofErr w:type="gramEnd"/>
-      <w:r>
-        <w:rPr>
-          <w:rFonts w:ascii="Helvetica" w:eastAsia="Times New Roman" w:hAnsi="Helvetica" w:cs="Helvetica"/>
-          <w:sz w:val="30"/>
-          <w:szCs w:val="30"/>
-        </w:rPr>
-        <w:t>, 0; 0, 0, 0, 1; 0, 0, -1, 0];</w:t>
+        <w:t xml:space="preserve">cvx_begin </w:t>
+      </w:r>
+      <w:r>
+        <w:rPr>
+          <w:rFonts w:ascii="Helvetica" w:eastAsia="Times New Roman" w:hAnsi="Helvetica" w:cs="Helvetica"/>
+          <w:color w:val="AA04F9"/>
+          <w:sz w:val="30"/>
+          <w:szCs w:val="30"/>
+        </w:rPr>
+        <w:t>sdp</w:t>
+      </w:r>
+      <w:r>
+        <w:rPr>
+          <w:rFonts w:ascii="Helvetica" w:eastAsia="Times New Roman" w:hAnsi="Helvetica" w:cs="Helvetica"/>
+          <w:sz w:val="30"/>
+          <w:szCs w:val="30"/>
+        </w:rPr>
+        <w:t>;</w:t>
       </w:r>
     </w:p>
     <w:p>
@@ -10796,18 +10227,25 @@
           <w:sz w:val="30"/>
           <w:szCs w:val="30"/>
         </w:rPr>
-        <w:t>B = [0; 0; 0; 0</w:t>
-      </w:r>
-      <w:proofErr w:type="gramStart"/>
-      <w:r>
-        <w:rPr>
-          <w:rFonts w:ascii="Helvetica" w:eastAsia="Times New Roman" w:hAnsi="Helvetica" w:cs="Helvetica"/>
-          <w:sz w:val="30"/>
-          <w:szCs w:val="30"/>
-        </w:rPr>
-        <w:t>];</w:t>
-      </w:r>
-      <w:proofErr w:type="gramEnd"/>
+        <w:t xml:space="preserve">variable </w:t>
+      </w:r>
+      <w:r>
+        <w:rPr>
+          <w:rFonts w:ascii="Helvetica" w:eastAsia="Times New Roman" w:hAnsi="Helvetica" w:cs="Helvetica"/>
+          <w:color w:val="AA04F9"/>
+          <w:sz w:val="30"/>
+          <w:szCs w:val="30"/>
+        </w:rPr>
+        <w:t>Q(4,4)</w:t>
+      </w:r>
+      <w:r>
+        <w:rPr>
+          <w:rFonts w:ascii="Helvetica" w:eastAsia="Times New Roman" w:hAnsi="Helvetica" w:cs="Helvetica"/>
+          <w:sz w:val="30"/>
+          <w:szCs w:val="30"/>
+        </w:rPr>
+        <w:t>;</w:t>
+      </w:r>
     </w:p>
     <w:p>
       <w:pPr>
@@ -10824,18 +10262,25 @@
           <w:sz w:val="30"/>
           <w:szCs w:val="30"/>
         </w:rPr>
-        <w:t>C = [0, 5, 5, 0</w:t>
-      </w:r>
-      <w:proofErr w:type="gramStart"/>
-      <w:r>
-        <w:rPr>
-          <w:rFonts w:ascii="Helvetica" w:eastAsia="Times New Roman" w:hAnsi="Helvetica" w:cs="Helvetica"/>
-          <w:sz w:val="30"/>
-          <w:szCs w:val="30"/>
-        </w:rPr>
-        <w:t>];</w:t>
-      </w:r>
-      <w:proofErr w:type="gramEnd"/>
+        <w:t xml:space="preserve">variable </w:t>
+      </w:r>
+      <w:r>
+        <w:rPr>
+          <w:rFonts w:ascii="Helvetica" w:eastAsia="Times New Roman" w:hAnsi="Helvetica" w:cs="Helvetica"/>
+          <w:color w:val="AA04F9"/>
+          <w:sz w:val="30"/>
+          <w:szCs w:val="30"/>
+        </w:rPr>
+        <w:t>Y(4,1)</w:t>
+      </w:r>
+      <w:r>
+        <w:rPr>
+          <w:rFonts w:ascii="Helvetica" w:eastAsia="Times New Roman" w:hAnsi="Helvetica" w:cs="Helvetica"/>
+          <w:sz w:val="30"/>
+          <w:szCs w:val="30"/>
+        </w:rPr>
+        <w:t>;</w:t>
+      </w:r>
     </w:p>
     <w:p>
       <w:pPr>
@@ -10852,18 +10297,8 @@
           <w:sz w:val="30"/>
           <w:szCs w:val="30"/>
         </w:rPr>
-        <w:t xml:space="preserve">D = </w:t>
-      </w:r>
-      <w:proofErr w:type="gramStart"/>
-      <w:r>
-        <w:rPr>
-          <w:rFonts w:ascii="Helvetica" w:eastAsia="Times New Roman" w:hAnsi="Helvetica" w:cs="Helvetica"/>
-          <w:sz w:val="30"/>
-          <w:szCs w:val="30"/>
-        </w:rPr>
-        <w:t>0;</w:t>
-      </w:r>
-      <w:proofErr w:type="gramEnd"/>
+        <w:t>Q &gt; 0.0001*eye(4);</w:t>
+      </w:r>
     </w:p>
     <w:p>
       <w:pPr>
@@ -10880,25 +10315,7 @@
           <w:sz w:val="30"/>
           <w:szCs w:val="30"/>
         </w:rPr>
-        <w:t xml:space="preserve">sys = </w:t>
-      </w:r>
-      <w:proofErr w:type="gramStart"/>
-      <w:r>
-        <w:rPr>
-          <w:rFonts w:ascii="Helvetica" w:eastAsia="Times New Roman" w:hAnsi="Helvetica" w:cs="Helvetica"/>
-          <w:sz w:val="30"/>
-          <w:szCs w:val="30"/>
-        </w:rPr>
-        <w:t>ss(</w:t>
-      </w:r>
-      <w:proofErr w:type="gramEnd"/>
-      <w:r>
-        <w:rPr>
-          <w:rFonts w:ascii="Helvetica" w:eastAsia="Times New Roman" w:hAnsi="Helvetica" w:cs="Helvetica"/>
-          <w:sz w:val="30"/>
-          <w:szCs w:val="30"/>
-        </w:rPr>
-        <w:t>A, B, C, D);</w:t>
+        <w:t>A'*Q + Q*A + 2*a(1,1)*Q + C'*Y' + Y*C &lt;= 0;</w:t>
       </w:r>
     </w:p>
     <w:p>
@@ -10916,18 +10333,8 @@
           <w:sz w:val="30"/>
           <w:szCs w:val="30"/>
         </w:rPr>
-        <w:t>x0 = [10; -15; 1; -5</w:t>
-      </w:r>
-      <w:proofErr w:type="gramStart"/>
-      <w:r>
-        <w:rPr>
-          <w:rFonts w:ascii="Helvetica" w:eastAsia="Times New Roman" w:hAnsi="Helvetica" w:cs="Helvetica"/>
-          <w:sz w:val="30"/>
-          <w:szCs w:val="30"/>
-        </w:rPr>
-        <w:t>];</w:t>
-      </w:r>
-      <w:proofErr w:type="gramEnd"/>
+        <w:t>cvx_end</w:t>
+      </w:r>
     </w:p>
     <w:p>
       <w:pPr>
@@ -10944,18 +10351,8 @@
           <w:sz w:val="30"/>
           <w:szCs w:val="30"/>
         </w:rPr>
-        <w:t>x_0 = [-10; 0; 0; 5</w:t>
-      </w:r>
-      <w:proofErr w:type="gramStart"/>
-      <w:r>
-        <w:rPr>
-          <w:rFonts w:ascii="Helvetica" w:eastAsia="Times New Roman" w:hAnsi="Helvetica" w:cs="Helvetica"/>
-          <w:sz w:val="30"/>
-          <w:szCs w:val="30"/>
-        </w:rPr>
-        <w:t>];</w:t>
-      </w:r>
-      <w:proofErr w:type="gramEnd"/>
+        <w:t>L_1 = inv(Q)*Y;</w:t>
+      </w:r>
     </w:p>
     <w:p>
       <w:pPr>
@@ -10979,11 +10376,27 @@
       <w:r>
         <w:rPr>
           <w:rFonts w:ascii="Helvetica" w:eastAsia="Times New Roman" w:hAnsi="Helvetica" w:cs="Helvetica"/>
-          <w:color w:val="028009"/>
-          <w:sz w:val="30"/>
-          <w:szCs w:val="30"/>
-        </w:rPr>
-        <w:t>% Desired decay rate</w:t>
+          <w:sz w:val="30"/>
+          <w:szCs w:val="30"/>
+        </w:rPr>
+        <w:t xml:space="preserve">cvx_begin </w:t>
+      </w:r>
+      <w:r>
+        <w:rPr>
+          <w:rFonts w:ascii="Helvetica" w:eastAsia="Times New Roman" w:hAnsi="Helvetica" w:cs="Helvetica"/>
+          <w:color w:val="AA04F9"/>
+          <w:sz w:val="30"/>
+          <w:szCs w:val="30"/>
+        </w:rPr>
+        <w:t>sdp</w:t>
+      </w:r>
+      <w:r>
+        <w:rPr>
+          <w:rFonts w:ascii="Helvetica" w:eastAsia="Times New Roman" w:hAnsi="Helvetica" w:cs="Helvetica"/>
+          <w:sz w:val="30"/>
+          <w:szCs w:val="30"/>
+        </w:rPr>
+        <w:t>;</w:t>
       </w:r>
     </w:p>
     <w:p>
@@ -11001,18 +10414,25 @@
           <w:sz w:val="30"/>
           <w:szCs w:val="30"/>
         </w:rPr>
-        <w:t>a = [0.5, 2, 4</w:t>
-      </w:r>
-      <w:proofErr w:type="gramStart"/>
-      <w:r>
-        <w:rPr>
-          <w:rFonts w:ascii="Helvetica" w:eastAsia="Times New Roman" w:hAnsi="Helvetica" w:cs="Helvetica"/>
-          <w:sz w:val="30"/>
-          <w:szCs w:val="30"/>
-        </w:rPr>
-        <w:t>];</w:t>
-      </w:r>
-      <w:proofErr w:type="gramEnd"/>
+        <w:t xml:space="preserve">variable </w:t>
+      </w:r>
+      <w:r>
+        <w:rPr>
+          <w:rFonts w:ascii="Helvetica" w:eastAsia="Times New Roman" w:hAnsi="Helvetica" w:cs="Helvetica"/>
+          <w:color w:val="AA04F9"/>
+          <w:sz w:val="30"/>
+          <w:szCs w:val="30"/>
+        </w:rPr>
+        <w:t>Q(4,4)</w:t>
+      </w:r>
+      <w:r>
+        <w:rPr>
+          <w:rFonts w:ascii="Helvetica" w:eastAsia="Times New Roman" w:hAnsi="Helvetica" w:cs="Helvetica"/>
+          <w:sz w:val="30"/>
+          <w:szCs w:val="30"/>
+        </w:rPr>
+        <w:t>;</w:t>
+      </w:r>
     </w:p>
     <w:p>
       <w:pPr>
@@ -11029,18 +10449,25 @@
           <w:sz w:val="30"/>
           <w:szCs w:val="30"/>
         </w:rPr>
-        <w:t>mu = [100, 200, 300</w:t>
-      </w:r>
-      <w:proofErr w:type="gramStart"/>
-      <w:r>
-        <w:rPr>
-          <w:rFonts w:ascii="Helvetica" w:eastAsia="Times New Roman" w:hAnsi="Helvetica" w:cs="Helvetica"/>
-          <w:sz w:val="30"/>
-          <w:szCs w:val="30"/>
-        </w:rPr>
-        <w:t>];</w:t>
-      </w:r>
-      <w:proofErr w:type="gramEnd"/>
+        <w:t xml:space="preserve">variable </w:t>
+      </w:r>
+      <w:r>
+        <w:rPr>
+          <w:rFonts w:ascii="Helvetica" w:eastAsia="Times New Roman" w:hAnsi="Helvetica" w:cs="Helvetica"/>
+          <w:color w:val="AA04F9"/>
+          <w:sz w:val="30"/>
+          <w:szCs w:val="30"/>
+        </w:rPr>
+        <w:t>Y(4,1)</w:t>
+      </w:r>
+      <w:r>
+        <w:rPr>
+          <w:rFonts w:ascii="Helvetica" w:eastAsia="Times New Roman" w:hAnsi="Helvetica" w:cs="Helvetica"/>
+          <w:sz w:val="30"/>
+          <w:szCs w:val="30"/>
+        </w:rPr>
+        <w:t>;</w:t>
+      </w:r>
     </w:p>
     <w:p>
       <w:pPr>
@@ -11051,6 +10478,14 @@
           <w:szCs w:val="30"/>
         </w:rPr>
       </w:pPr>
+      <w:r>
+        <w:rPr>
+          <w:rFonts w:ascii="Helvetica" w:eastAsia="Times New Roman" w:hAnsi="Helvetica" w:cs="Helvetica"/>
+          <w:sz w:val="30"/>
+          <w:szCs w:val="30"/>
+        </w:rPr>
+        <w:t>Q &gt; 0.0001*eye(4);</w:t>
+      </w:r>
     </w:p>
     <w:p>
       <w:pPr>
@@ -11064,11 +10499,10 @@
       <w:r>
         <w:rPr>
           <w:rFonts w:ascii="Helvetica" w:eastAsia="Times New Roman" w:hAnsi="Helvetica" w:cs="Helvetica"/>
-          <w:color w:val="028009"/>
-          <w:sz w:val="30"/>
-          <w:szCs w:val="30"/>
-        </w:rPr>
-        <w:t>% Lyapunov inequality</w:t>
+          <w:sz w:val="30"/>
+          <w:szCs w:val="30"/>
+        </w:rPr>
+        <w:t>A'*Q + Q*A + 2*a(1,2)*Q + C'*Y' + Y*C &lt;= 0;</w:t>
       </w:r>
     </w:p>
     <w:p>
@@ -11080,26 +10514,60 @@
           <w:szCs w:val="30"/>
         </w:rPr>
       </w:pPr>
-      <w:proofErr w:type="spellStart"/>
-      <w:r>
-        <w:rPr>
-          <w:rFonts w:ascii="Helvetica" w:eastAsia="Times New Roman" w:hAnsi="Helvetica" w:cs="Helvetica"/>
-          <w:sz w:val="30"/>
-          <w:szCs w:val="30"/>
-        </w:rPr>
-        <w:t>cvx_begin</w:t>
-      </w:r>
-      <w:proofErr w:type="spellEnd"/>
-      <w:r>
-        <w:rPr>
-          <w:rFonts w:ascii="Helvetica" w:eastAsia="Times New Roman" w:hAnsi="Helvetica" w:cs="Helvetica"/>
-          <w:sz w:val="30"/>
-          <w:szCs w:val="30"/>
-        </w:rPr>
-        <w:t xml:space="preserve"> </w:t>
-      </w:r>
-      <w:proofErr w:type="spellStart"/>
-      <w:proofErr w:type="gramStart"/>
+      <w:r>
+        <w:rPr>
+          <w:rFonts w:ascii="Helvetica" w:eastAsia="Times New Roman" w:hAnsi="Helvetica" w:cs="Helvetica"/>
+          <w:sz w:val="30"/>
+          <w:szCs w:val="30"/>
+        </w:rPr>
+        <w:t>cvx_end</w:t>
+      </w:r>
+    </w:p>
+    <w:p>
+      <w:pPr>
+        <w:spacing w:after="0" w:line="240" w:lineRule="auto"/>
+        <w:rPr>
+          <w:rFonts w:ascii="Helvetica" w:eastAsia="Times New Roman" w:hAnsi="Helvetica" w:cs="Helvetica"/>
+          <w:sz w:val="30"/>
+          <w:szCs w:val="30"/>
+        </w:rPr>
+      </w:pPr>
+      <w:r>
+        <w:rPr>
+          <w:rFonts w:ascii="Helvetica" w:eastAsia="Times New Roman" w:hAnsi="Helvetica" w:cs="Helvetica"/>
+          <w:sz w:val="30"/>
+          <w:szCs w:val="30"/>
+        </w:rPr>
+        <w:t>L_2 = inv(Q)*Y;</w:t>
+      </w:r>
+    </w:p>
+    <w:p>
+      <w:pPr>
+        <w:spacing w:after="0" w:line="240" w:lineRule="auto"/>
+        <w:rPr>
+          <w:rFonts w:ascii="Helvetica" w:eastAsia="Times New Roman" w:hAnsi="Helvetica" w:cs="Helvetica"/>
+          <w:sz w:val="30"/>
+          <w:szCs w:val="30"/>
+        </w:rPr>
+      </w:pPr>
+    </w:p>
+    <w:p>
+      <w:pPr>
+        <w:spacing w:after="0" w:line="240" w:lineRule="auto"/>
+        <w:rPr>
+          <w:rFonts w:ascii="Helvetica" w:eastAsia="Times New Roman" w:hAnsi="Helvetica" w:cs="Helvetica"/>
+          <w:sz w:val="30"/>
+          <w:szCs w:val="30"/>
+        </w:rPr>
+      </w:pPr>
+      <w:r>
+        <w:rPr>
+          <w:rFonts w:ascii="Helvetica" w:eastAsia="Times New Roman" w:hAnsi="Helvetica" w:cs="Helvetica"/>
+          <w:sz w:val="30"/>
+          <w:szCs w:val="30"/>
+        </w:rPr>
+        <w:t xml:space="preserve">cvx_begin </w:t>
+      </w:r>
       <w:r>
         <w:rPr>
           <w:rFonts w:ascii="Helvetica" w:eastAsia="Times New Roman" w:hAnsi="Helvetica" w:cs="Helvetica"/>
@@ -11109,7 +10577,6 @@
         </w:rPr>
         <w:t>sdp</w:t>
       </w:r>
-      <w:proofErr w:type="spellEnd"/>
       <w:r>
         <w:rPr>
           <w:rFonts w:ascii="Helvetica" w:eastAsia="Times New Roman" w:hAnsi="Helvetica" w:cs="Helvetica"/>
@@ -11118,7 +10585,6 @@
         </w:rPr>
         <w:t>;</w:t>
       </w:r>
-      <w:proofErr w:type="gramEnd"/>
     </w:p>
     <w:p>
       <w:pPr>
@@ -11137,7 +10603,6 @@
         </w:rPr>
         <w:t xml:space="preserve">variable </w:t>
       </w:r>
-      <w:proofErr w:type="gramStart"/>
       <w:r>
         <w:rPr>
           <w:rFonts w:ascii="Helvetica" w:eastAsia="Times New Roman" w:hAnsi="Helvetica" w:cs="Helvetica"/>
@@ -11145,9 +10610,34 @@
           <w:sz w:val="30"/>
           <w:szCs w:val="30"/>
         </w:rPr>
-        <w:t>Q(</w:t>
-      </w:r>
-      <w:proofErr w:type="gramEnd"/>
+        <w:t>Q(4,4)</w:t>
+      </w:r>
+      <w:r>
+        <w:rPr>
+          <w:rFonts w:ascii="Helvetica" w:eastAsia="Times New Roman" w:hAnsi="Helvetica" w:cs="Helvetica"/>
+          <w:sz w:val="30"/>
+          <w:szCs w:val="30"/>
+        </w:rPr>
+        <w:t>;</w:t>
+      </w:r>
+    </w:p>
+    <w:p>
+      <w:pPr>
+        <w:spacing w:after="0" w:line="240" w:lineRule="auto"/>
+        <w:rPr>
+          <w:rFonts w:ascii="Helvetica" w:eastAsia="Times New Roman" w:hAnsi="Helvetica" w:cs="Helvetica"/>
+          <w:sz w:val="30"/>
+          <w:szCs w:val="30"/>
+        </w:rPr>
+      </w:pPr>
+      <w:r>
+        <w:rPr>
+          <w:rFonts w:ascii="Helvetica" w:eastAsia="Times New Roman" w:hAnsi="Helvetica" w:cs="Helvetica"/>
+          <w:sz w:val="30"/>
+          <w:szCs w:val="30"/>
+        </w:rPr>
+        <w:t xml:space="preserve">variable </w:t>
+      </w:r>
       <w:r>
         <w:rPr>
           <w:rFonts w:ascii="Helvetica" w:eastAsia="Times New Roman" w:hAnsi="Helvetica" w:cs="Helvetica"/>
@@ -11155,7 +10645,7 @@
           <w:sz w:val="30"/>
           <w:szCs w:val="30"/>
         </w:rPr>
-        <w:t>4,4)</w:t>
+        <w:t>Y(4,1)</w:t>
       </w:r>
       <w:r>
         <w:rPr>
@@ -11181,35 +10671,7 @@
           <w:sz w:val="30"/>
           <w:szCs w:val="30"/>
         </w:rPr>
-        <w:t xml:space="preserve">variable </w:t>
-      </w:r>
-      <w:proofErr w:type="gramStart"/>
-      <w:r>
-        <w:rPr>
-          <w:rFonts w:ascii="Helvetica" w:eastAsia="Times New Roman" w:hAnsi="Helvetica" w:cs="Helvetica"/>
-          <w:color w:val="AA04F9"/>
-          <w:sz w:val="30"/>
-          <w:szCs w:val="30"/>
-        </w:rPr>
-        <w:t>Y(</w:t>
-      </w:r>
-      <w:proofErr w:type="gramEnd"/>
-      <w:r>
-        <w:rPr>
-          <w:rFonts w:ascii="Helvetica" w:eastAsia="Times New Roman" w:hAnsi="Helvetica" w:cs="Helvetica"/>
-          <w:color w:val="AA04F9"/>
-          <w:sz w:val="30"/>
-          <w:szCs w:val="30"/>
-        </w:rPr>
-        <w:t>4,1)</w:t>
-      </w:r>
-      <w:r>
-        <w:rPr>
-          <w:rFonts w:ascii="Helvetica" w:eastAsia="Times New Roman" w:hAnsi="Helvetica" w:cs="Helvetica"/>
-          <w:sz w:val="30"/>
-          <w:szCs w:val="30"/>
-        </w:rPr>
-        <w:t>;</w:t>
+        <w:t>Q &gt; 0.0001*eye(4);</w:t>
       </w:r>
     </w:p>
     <w:p>
@@ -11227,25 +10689,7 @@
           <w:sz w:val="30"/>
           <w:szCs w:val="30"/>
         </w:rPr>
-        <w:t>Q &gt; 0.0001*</w:t>
-      </w:r>
-      <w:proofErr w:type="gramStart"/>
-      <w:r>
-        <w:rPr>
-          <w:rFonts w:ascii="Helvetica" w:eastAsia="Times New Roman" w:hAnsi="Helvetica" w:cs="Helvetica"/>
-          <w:sz w:val="30"/>
-          <w:szCs w:val="30"/>
-        </w:rPr>
-        <w:t>eye(</w:t>
-      </w:r>
-      <w:proofErr w:type="gramEnd"/>
-      <w:r>
-        <w:rPr>
-          <w:rFonts w:ascii="Helvetica" w:eastAsia="Times New Roman" w:hAnsi="Helvetica" w:cs="Helvetica"/>
-          <w:sz w:val="30"/>
-          <w:szCs w:val="30"/>
-        </w:rPr>
-        <w:t>4);</w:t>
+        <w:t>A'*Q + Q*A + 2*a(1,3)*Q + C'*Y' + Y*C &lt;= 0;</w:t>
       </w:r>
     </w:p>
     <w:p>
@@ -11263,25 +10707,7 @@
           <w:sz w:val="30"/>
           <w:szCs w:val="30"/>
         </w:rPr>
-        <w:t>A'*Q + Q*A + 2*</w:t>
-      </w:r>
-      <w:proofErr w:type="gramStart"/>
-      <w:r>
-        <w:rPr>
-          <w:rFonts w:ascii="Helvetica" w:eastAsia="Times New Roman" w:hAnsi="Helvetica" w:cs="Helvetica"/>
-          <w:sz w:val="30"/>
-          <w:szCs w:val="30"/>
-        </w:rPr>
-        <w:t>a(</w:t>
-      </w:r>
-      <w:proofErr w:type="gramEnd"/>
-      <w:r>
-        <w:rPr>
-          <w:rFonts w:ascii="Helvetica" w:eastAsia="Times New Roman" w:hAnsi="Helvetica" w:cs="Helvetica"/>
-          <w:sz w:val="30"/>
-          <w:szCs w:val="30"/>
-        </w:rPr>
-        <w:t>1,1)*Q + C'*Y' + Y*C &lt;= 0;</w:t>
+        <w:t>cvx_end</w:t>
       </w:r>
     </w:p>
     <w:p>
@@ -11293,16 +10719,15 @@
           <w:szCs w:val="30"/>
         </w:rPr>
       </w:pPr>
-      <w:proofErr w:type="spellStart"/>
-      <w:r>
-        <w:rPr>
-          <w:rFonts w:ascii="Helvetica" w:eastAsia="Times New Roman" w:hAnsi="Helvetica" w:cs="Helvetica"/>
-          <w:sz w:val="30"/>
-          <w:szCs w:val="30"/>
-        </w:rPr>
-        <w:t>cvx_end</w:t>
-      </w:r>
-      <w:proofErr w:type="spellEnd"/>
+      <w:r>
+        <w:rPr>
+          <w:rFonts w:ascii="Helvetica" w:eastAsia="Times New Roman" w:hAnsi="Helvetica" w:cs="Helvetica"/>
+          <w:sz w:val="30"/>
+          <w:szCs w:val="30"/>
+        </w:rPr>
+        <w:lastRenderedPageBreak/>
+        <w:t>L_3 = inv(Q)*Y;</w:t>
+      </w:r>
     </w:p>
     <w:p>
       <w:pPr>
@@ -11313,24 +10738,6 @@
           <w:szCs w:val="30"/>
         </w:rPr>
       </w:pPr>
-      <w:r>
-        <w:rPr>
-          <w:rFonts w:ascii="Helvetica" w:eastAsia="Times New Roman" w:hAnsi="Helvetica" w:cs="Helvetica"/>
-          <w:sz w:val="30"/>
-          <w:szCs w:val="30"/>
-        </w:rPr>
-        <w:t>L_1 = inv(Q)*</w:t>
-      </w:r>
-      <w:proofErr w:type="gramStart"/>
-      <w:r>
-        <w:rPr>
-          <w:rFonts w:ascii="Helvetica" w:eastAsia="Times New Roman" w:hAnsi="Helvetica" w:cs="Helvetica"/>
-          <w:sz w:val="30"/>
-          <w:szCs w:val="30"/>
-        </w:rPr>
-        <w:t>Y;</w:t>
-      </w:r>
-      <w:proofErr w:type="gramEnd"/>
     </w:p>
     <w:p>
       <w:pPr>
@@ -11341,6 +10748,14 @@
           <w:szCs w:val="30"/>
         </w:rPr>
       </w:pPr>
+      <w:r>
+        <w:rPr>
+          <w:rFonts w:ascii="Helvetica" w:eastAsia="Times New Roman" w:hAnsi="Helvetica" w:cs="Helvetica"/>
+          <w:sz w:val="30"/>
+          <w:szCs w:val="30"/>
+        </w:rPr>
+        <w:t>a(1,1)</w:t>
+      </w:r>
     </w:p>
     <w:p>
       <w:pPr>
@@ -11351,45 +10766,14 @@
           <w:szCs w:val="30"/>
         </w:rPr>
       </w:pPr>
-      <w:proofErr w:type="spellStart"/>
-      <w:r>
-        <w:rPr>
-          <w:rFonts w:ascii="Helvetica" w:eastAsia="Times New Roman" w:hAnsi="Helvetica" w:cs="Helvetica"/>
-          <w:sz w:val="30"/>
-          <w:szCs w:val="30"/>
-        </w:rPr>
-        <w:t>cvx_begin</w:t>
-      </w:r>
-      <w:proofErr w:type="spellEnd"/>
-      <w:r>
-        <w:rPr>
-          <w:rFonts w:ascii="Helvetica" w:eastAsia="Times New Roman" w:hAnsi="Helvetica" w:cs="Helvetica"/>
-          <w:sz w:val="30"/>
-          <w:szCs w:val="30"/>
-        </w:rPr>
-        <w:t xml:space="preserve"> </w:t>
-      </w:r>
-      <w:proofErr w:type="spellStart"/>
-      <w:proofErr w:type="gramStart"/>
-      <w:r>
-        <w:rPr>
-          <w:rFonts w:ascii="Helvetica" w:eastAsia="Times New Roman" w:hAnsi="Helvetica" w:cs="Helvetica"/>
-          <w:color w:val="AA04F9"/>
-          <w:sz w:val="30"/>
-          <w:szCs w:val="30"/>
-        </w:rPr>
-        <w:t>sdp</w:t>
-      </w:r>
-      <w:proofErr w:type="spellEnd"/>
-      <w:r>
-        <w:rPr>
-          <w:rFonts w:ascii="Helvetica" w:eastAsia="Times New Roman" w:hAnsi="Helvetica" w:cs="Helvetica"/>
-          <w:sz w:val="30"/>
-          <w:szCs w:val="30"/>
-        </w:rPr>
-        <w:t>;</w:t>
-      </w:r>
-      <w:proofErr w:type="gramEnd"/>
+      <w:r>
+        <w:rPr>
+          <w:rFonts w:ascii="Helvetica" w:eastAsia="Times New Roman" w:hAnsi="Helvetica" w:cs="Helvetica"/>
+          <w:sz w:val="30"/>
+          <w:szCs w:val="30"/>
+        </w:rPr>
+        <w:t>L_1</w:t>
+      </w:r>
     </w:p>
     <w:p>
       <w:pPr>
@@ -11406,35 +10790,7 @@
           <w:sz w:val="30"/>
           <w:szCs w:val="30"/>
         </w:rPr>
-        <w:t xml:space="preserve">variable </w:t>
-      </w:r>
-      <w:proofErr w:type="gramStart"/>
-      <w:r>
-        <w:rPr>
-          <w:rFonts w:ascii="Helvetica" w:eastAsia="Times New Roman" w:hAnsi="Helvetica" w:cs="Helvetica"/>
-          <w:color w:val="AA04F9"/>
-          <w:sz w:val="30"/>
-          <w:szCs w:val="30"/>
-        </w:rPr>
-        <w:t>Q(</w:t>
-      </w:r>
-      <w:proofErr w:type="gramEnd"/>
-      <w:r>
-        <w:rPr>
-          <w:rFonts w:ascii="Helvetica" w:eastAsia="Times New Roman" w:hAnsi="Helvetica" w:cs="Helvetica"/>
-          <w:color w:val="AA04F9"/>
-          <w:sz w:val="30"/>
-          <w:szCs w:val="30"/>
-        </w:rPr>
-        <w:t>4,4)</w:t>
-      </w:r>
-      <w:r>
-        <w:rPr>
-          <w:rFonts w:ascii="Helvetica" w:eastAsia="Times New Roman" w:hAnsi="Helvetica" w:cs="Helvetica"/>
-          <w:sz w:val="30"/>
-          <w:szCs w:val="30"/>
-        </w:rPr>
-        <w:t>;</w:t>
+        <w:t>eig(A + L_1*C)</w:t>
       </w:r>
     </w:p>
     <w:p>
@@ -11446,42 +10802,6 @@
           <w:szCs w:val="30"/>
         </w:rPr>
       </w:pPr>
-      <w:r>
-        <w:rPr>
-          <w:rFonts w:ascii="Helvetica" w:eastAsia="Times New Roman" w:hAnsi="Helvetica" w:cs="Helvetica"/>
-          <w:sz w:val="30"/>
-          <w:szCs w:val="30"/>
-        </w:rPr>
-        <w:t xml:space="preserve">variable </w:t>
-      </w:r>
-      <w:proofErr w:type="gramStart"/>
-      <w:r>
-        <w:rPr>
-          <w:rFonts w:ascii="Helvetica" w:eastAsia="Times New Roman" w:hAnsi="Helvetica" w:cs="Helvetica"/>
-          <w:color w:val="AA04F9"/>
-          <w:sz w:val="30"/>
-          <w:szCs w:val="30"/>
-        </w:rPr>
-        <w:t>Y(</w:t>
-      </w:r>
-      <w:proofErr w:type="gramEnd"/>
-      <w:r>
-        <w:rPr>
-          <w:rFonts w:ascii="Helvetica" w:eastAsia="Times New Roman" w:hAnsi="Helvetica" w:cs="Helvetica"/>
-          <w:color w:val="AA04F9"/>
-          <w:sz w:val="30"/>
-          <w:szCs w:val="30"/>
-        </w:rPr>
-        <w:t>4,1)</w:t>
-      </w:r>
-      <w:r>
-        <w:rPr>
-          <w:rFonts w:ascii="Helvetica" w:eastAsia="Times New Roman" w:hAnsi="Helvetica" w:cs="Helvetica"/>
-          <w:sz w:val="30"/>
-          <w:szCs w:val="30"/>
-        </w:rPr>
-        <w:t>;</w:t>
-      </w:r>
     </w:p>
     <w:p>
       <w:pPr>
@@ -11498,25 +10818,7 @@
           <w:sz w:val="30"/>
           <w:szCs w:val="30"/>
         </w:rPr>
-        <w:t>Q &gt; 0.0001*</w:t>
-      </w:r>
-      <w:proofErr w:type="gramStart"/>
-      <w:r>
-        <w:rPr>
-          <w:rFonts w:ascii="Helvetica" w:eastAsia="Times New Roman" w:hAnsi="Helvetica" w:cs="Helvetica"/>
-          <w:sz w:val="30"/>
-          <w:szCs w:val="30"/>
-        </w:rPr>
-        <w:t>eye(</w:t>
-      </w:r>
-      <w:proofErr w:type="gramEnd"/>
-      <w:r>
-        <w:rPr>
-          <w:rFonts w:ascii="Helvetica" w:eastAsia="Times New Roman" w:hAnsi="Helvetica" w:cs="Helvetica"/>
-          <w:sz w:val="30"/>
-          <w:szCs w:val="30"/>
-        </w:rPr>
-        <w:t>4);</w:t>
+        <w:t>a(1,2)</w:t>
       </w:r>
     </w:p>
     <w:p>
@@ -11534,25 +10836,7 @@
           <w:sz w:val="30"/>
           <w:szCs w:val="30"/>
         </w:rPr>
-        <w:t>A'*Q + Q*A + 2*</w:t>
-      </w:r>
-      <w:proofErr w:type="gramStart"/>
-      <w:r>
-        <w:rPr>
-          <w:rFonts w:ascii="Helvetica" w:eastAsia="Times New Roman" w:hAnsi="Helvetica" w:cs="Helvetica"/>
-          <w:sz w:val="30"/>
-          <w:szCs w:val="30"/>
-        </w:rPr>
-        <w:t>a(</w:t>
-      </w:r>
-      <w:proofErr w:type="gramEnd"/>
-      <w:r>
-        <w:rPr>
-          <w:rFonts w:ascii="Helvetica" w:eastAsia="Times New Roman" w:hAnsi="Helvetica" w:cs="Helvetica"/>
-          <w:sz w:val="30"/>
-          <w:szCs w:val="30"/>
-        </w:rPr>
-        <w:t>1,2)*Q + C'*Y' + Y*C &lt;= 0;</w:t>
+        <w:t>L_2</w:t>
       </w:r>
     </w:p>
     <w:p>
@@ -11564,16 +10848,14 @@
           <w:szCs w:val="30"/>
         </w:rPr>
       </w:pPr>
-      <w:proofErr w:type="spellStart"/>
-      <w:r>
-        <w:rPr>
-          <w:rFonts w:ascii="Helvetica" w:eastAsia="Times New Roman" w:hAnsi="Helvetica" w:cs="Helvetica"/>
-          <w:sz w:val="30"/>
-          <w:szCs w:val="30"/>
-        </w:rPr>
-        <w:t>cvx_end</w:t>
-      </w:r>
-      <w:proofErr w:type="spellEnd"/>
+      <w:r>
+        <w:rPr>
+          <w:rFonts w:ascii="Helvetica" w:eastAsia="Times New Roman" w:hAnsi="Helvetica" w:cs="Helvetica"/>
+          <w:sz w:val="30"/>
+          <w:szCs w:val="30"/>
+        </w:rPr>
+        <w:t>eig(A + L_2*C)</w:t>
+      </w:r>
     </w:p>
     <w:p>
       <w:pPr>
@@ -11584,24 +10866,6 @@
           <w:szCs w:val="30"/>
         </w:rPr>
       </w:pPr>
-      <w:r>
-        <w:rPr>
-          <w:rFonts w:ascii="Helvetica" w:eastAsia="Times New Roman" w:hAnsi="Helvetica" w:cs="Helvetica"/>
-          <w:sz w:val="30"/>
-          <w:szCs w:val="30"/>
-        </w:rPr>
-        <w:t>L_2 = inv(Q)*</w:t>
-      </w:r>
-      <w:proofErr w:type="gramStart"/>
-      <w:r>
-        <w:rPr>
-          <w:rFonts w:ascii="Helvetica" w:eastAsia="Times New Roman" w:hAnsi="Helvetica" w:cs="Helvetica"/>
-          <w:sz w:val="30"/>
-          <w:szCs w:val="30"/>
-        </w:rPr>
-        <w:t>Y;</w:t>
-      </w:r>
-      <w:proofErr w:type="gramEnd"/>
     </w:p>
     <w:p>
       <w:pPr>
@@ -11612,6 +10876,14 @@
           <w:szCs w:val="30"/>
         </w:rPr>
       </w:pPr>
+      <w:r>
+        <w:rPr>
+          <w:rFonts w:ascii="Helvetica" w:eastAsia="Times New Roman" w:hAnsi="Helvetica" w:cs="Helvetica"/>
+          <w:sz w:val="30"/>
+          <w:szCs w:val="30"/>
+        </w:rPr>
+        <w:t>a(1,3)</w:t>
+      </w:r>
     </w:p>
     <w:p>
       <w:pPr>
@@ -11622,45 +10894,14 @@
           <w:szCs w:val="30"/>
         </w:rPr>
       </w:pPr>
-      <w:proofErr w:type="spellStart"/>
-      <w:r>
-        <w:rPr>
-          <w:rFonts w:ascii="Helvetica" w:eastAsia="Times New Roman" w:hAnsi="Helvetica" w:cs="Helvetica"/>
-          <w:sz w:val="30"/>
-          <w:szCs w:val="30"/>
-        </w:rPr>
-        <w:t>cvx_begin</w:t>
-      </w:r>
-      <w:proofErr w:type="spellEnd"/>
-      <w:r>
-        <w:rPr>
-          <w:rFonts w:ascii="Helvetica" w:eastAsia="Times New Roman" w:hAnsi="Helvetica" w:cs="Helvetica"/>
-          <w:sz w:val="30"/>
-          <w:szCs w:val="30"/>
-        </w:rPr>
-        <w:t xml:space="preserve"> </w:t>
-      </w:r>
-      <w:proofErr w:type="spellStart"/>
-      <w:proofErr w:type="gramStart"/>
-      <w:r>
-        <w:rPr>
-          <w:rFonts w:ascii="Helvetica" w:eastAsia="Times New Roman" w:hAnsi="Helvetica" w:cs="Helvetica"/>
-          <w:color w:val="AA04F9"/>
-          <w:sz w:val="30"/>
-          <w:szCs w:val="30"/>
-        </w:rPr>
-        <w:t>sdp</w:t>
-      </w:r>
-      <w:proofErr w:type="spellEnd"/>
-      <w:r>
-        <w:rPr>
-          <w:rFonts w:ascii="Helvetica" w:eastAsia="Times New Roman" w:hAnsi="Helvetica" w:cs="Helvetica"/>
-          <w:sz w:val="30"/>
-          <w:szCs w:val="30"/>
-        </w:rPr>
-        <w:t>;</w:t>
-      </w:r>
-      <w:proofErr w:type="gramEnd"/>
+      <w:r>
+        <w:rPr>
+          <w:rFonts w:ascii="Helvetica" w:eastAsia="Times New Roman" w:hAnsi="Helvetica" w:cs="Helvetica"/>
+          <w:sz w:val="30"/>
+          <w:szCs w:val="30"/>
+        </w:rPr>
+        <w:t>L_3</w:t>
+      </w:r>
     </w:p>
     <w:p>
       <w:pPr>
@@ -11677,493 +10918,11 @@
           <w:sz w:val="30"/>
           <w:szCs w:val="30"/>
         </w:rPr>
-        <w:t xml:space="preserve">variable </w:t>
-      </w:r>
-      <w:proofErr w:type="gramStart"/>
-      <w:r>
-        <w:rPr>
-          <w:rFonts w:ascii="Helvetica" w:eastAsia="Times New Roman" w:hAnsi="Helvetica" w:cs="Helvetica"/>
-          <w:color w:val="AA04F9"/>
-          <w:sz w:val="30"/>
-          <w:szCs w:val="30"/>
-        </w:rPr>
-        <w:t>Q(</w:t>
-      </w:r>
-      <w:proofErr w:type="gramEnd"/>
-      <w:r>
-        <w:rPr>
-          <w:rFonts w:ascii="Helvetica" w:eastAsia="Times New Roman" w:hAnsi="Helvetica" w:cs="Helvetica"/>
-          <w:color w:val="AA04F9"/>
-          <w:sz w:val="30"/>
-          <w:szCs w:val="30"/>
-        </w:rPr>
-        <w:t>4,4)</w:t>
-      </w:r>
-      <w:r>
-        <w:rPr>
-          <w:rFonts w:ascii="Helvetica" w:eastAsia="Times New Roman" w:hAnsi="Helvetica" w:cs="Helvetica"/>
-          <w:sz w:val="30"/>
-          <w:szCs w:val="30"/>
-        </w:rPr>
-        <w:t>;</w:t>
-      </w:r>
-    </w:p>
-    <w:p>
-      <w:pPr>
-        <w:spacing w:after="0" w:line="240" w:lineRule="auto"/>
-        <w:rPr>
-          <w:rFonts w:ascii="Helvetica" w:eastAsia="Times New Roman" w:hAnsi="Helvetica" w:cs="Helvetica"/>
-          <w:sz w:val="30"/>
-          <w:szCs w:val="30"/>
-        </w:rPr>
-      </w:pPr>
-      <w:r>
-        <w:rPr>
-          <w:rFonts w:ascii="Helvetica" w:eastAsia="Times New Roman" w:hAnsi="Helvetica" w:cs="Helvetica"/>
-          <w:sz w:val="30"/>
-          <w:szCs w:val="30"/>
-        </w:rPr>
-        <w:t xml:space="preserve">variable </w:t>
-      </w:r>
-      <w:proofErr w:type="gramStart"/>
-      <w:r>
-        <w:rPr>
-          <w:rFonts w:ascii="Helvetica" w:eastAsia="Times New Roman" w:hAnsi="Helvetica" w:cs="Helvetica"/>
-          <w:color w:val="AA04F9"/>
-          <w:sz w:val="30"/>
-          <w:szCs w:val="30"/>
-        </w:rPr>
-        <w:t>Y(</w:t>
-      </w:r>
-      <w:proofErr w:type="gramEnd"/>
-      <w:r>
-        <w:rPr>
-          <w:rFonts w:ascii="Helvetica" w:eastAsia="Times New Roman" w:hAnsi="Helvetica" w:cs="Helvetica"/>
-          <w:color w:val="AA04F9"/>
-          <w:sz w:val="30"/>
-          <w:szCs w:val="30"/>
-        </w:rPr>
-        <w:t>4,1)</w:t>
-      </w:r>
-      <w:r>
-        <w:rPr>
-          <w:rFonts w:ascii="Helvetica" w:eastAsia="Times New Roman" w:hAnsi="Helvetica" w:cs="Helvetica"/>
-          <w:sz w:val="30"/>
-          <w:szCs w:val="30"/>
-        </w:rPr>
-        <w:t>;</w:t>
-      </w:r>
-    </w:p>
-    <w:p>
-      <w:pPr>
-        <w:spacing w:after="0" w:line="240" w:lineRule="auto"/>
-        <w:rPr>
-          <w:rFonts w:ascii="Helvetica" w:eastAsia="Times New Roman" w:hAnsi="Helvetica" w:cs="Helvetica"/>
-          <w:sz w:val="30"/>
-          <w:szCs w:val="30"/>
-        </w:rPr>
-      </w:pPr>
-      <w:r>
-        <w:rPr>
-          <w:rFonts w:ascii="Helvetica" w:eastAsia="Times New Roman" w:hAnsi="Helvetica" w:cs="Helvetica"/>
-          <w:sz w:val="30"/>
-          <w:szCs w:val="30"/>
-        </w:rPr>
-        <w:t>Q &gt; 0.0001*</w:t>
-      </w:r>
-      <w:proofErr w:type="gramStart"/>
-      <w:r>
-        <w:rPr>
-          <w:rFonts w:ascii="Helvetica" w:eastAsia="Times New Roman" w:hAnsi="Helvetica" w:cs="Helvetica"/>
-          <w:sz w:val="30"/>
-          <w:szCs w:val="30"/>
-        </w:rPr>
-        <w:t>eye(</w:t>
-      </w:r>
-      <w:proofErr w:type="gramEnd"/>
-      <w:r>
-        <w:rPr>
-          <w:rFonts w:ascii="Helvetica" w:eastAsia="Times New Roman" w:hAnsi="Helvetica" w:cs="Helvetica"/>
-          <w:sz w:val="30"/>
-          <w:szCs w:val="30"/>
-        </w:rPr>
-        <w:t>4);</w:t>
-      </w:r>
-    </w:p>
-    <w:p>
-      <w:pPr>
-        <w:spacing w:after="0" w:line="240" w:lineRule="auto"/>
-        <w:rPr>
-          <w:rFonts w:ascii="Helvetica" w:eastAsia="Times New Roman" w:hAnsi="Helvetica" w:cs="Helvetica"/>
-          <w:sz w:val="30"/>
-          <w:szCs w:val="30"/>
-        </w:rPr>
-      </w:pPr>
-      <w:r>
-        <w:rPr>
-          <w:rFonts w:ascii="Helvetica" w:eastAsia="Times New Roman" w:hAnsi="Helvetica" w:cs="Helvetica"/>
-          <w:sz w:val="30"/>
-          <w:szCs w:val="30"/>
-        </w:rPr>
-        <w:t>A'*Q + Q*A + 2*</w:t>
-      </w:r>
-      <w:proofErr w:type="gramStart"/>
-      <w:r>
-        <w:rPr>
-          <w:rFonts w:ascii="Helvetica" w:eastAsia="Times New Roman" w:hAnsi="Helvetica" w:cs="Helvetica"/>
-          <w:sz w:val="30"/>
-          <w:szCs w:val="30"/>
-        </w:rPr>
-        <w:t>a(</w:t>
-      </w:r>
-      <w:proofErr w:type="gramEnd"/>
-      <w:r>
-        <w:rPr>
-          <w:rFonts w:ascii="Helvetica" w:eastAsia="Times New Roman" w:hAnsi="Helvetica" w:cs="Helvetica"/>
-          <w:sz w:val="30"/>
-          <w:szCs w:val="30"/>
-        </w:rPr>
-        <w:t>1,3)*Q + C'*Y' + Y*C &lt;= 0;</w:t>
-      </w:r>
-    </w:p>
-    <w:p>
-      <w:pPr>
-        <w:spacing w:after="0" w:line="240" w:lineRule="auto"/>
-        <w:rPr>
-          <w:rFonts w:ascii="Helvetica" w:eastAsia="Times New Roman" w:hAnsi="Helvetica" w:cs="Helvetica"/>
-          <w:sz w:val="30"/>
-          <w:szCs w:val="30"/>
-        </w:rPr>
-      </w:pPr>
-      <w:proofErr w:type="spellStart"/>
-      <w:r>
-        <w:rPr>
-          <w:rFonts w:ascii="Helvetica" w:eastAsia="Times New Roman" w:hAnsi="Helvetica" w:cs="Helvetica"/>
-          <w:sz w:val="30"/>
-          <w:szCs w:val="30"/>
-        </w:rPr>
-        <w:t>cvx_end</w:t>
-      </w:r>
-      <w:proofErr w:type="spellEnd"/>
-    </w:p>
-    <w:p>
-      <w:pPr>
-        <w:spacing w:after="0" w:line="240" w:lineRule="auto"/>
-        <w:rPr>
-          <w:rFonts w:ascii="Helvetica" w:eastAsia="Times New Roman" w:hAnsi="Helvetica" w:cs="Helvetica"/>
-          <w:sz w:val="30"/>
-          <w:szCs w:val="30"/>
-        </w:rPr>
-      </w:pPr>
-      <w:r>
-        <w:rPr>
-          <w:rFonts w:ascii="Helvetica" w:eastAsia="Times New Roman" w:hAnsi="Helvetica" w:cs="Helvetica"/>
-          <w:sz w:val="30"/>
-          <w:szCs w:val="30"/>
-        </w:rPr>
-        <w:lastRenderedPageBreak/>
-        <w:t>L_3 = inv(Q)*</w:t>
-      </w:r>
-      <w:proofErr w:type="gramStart"/>
-      <w:r>
-        <w:rPr>
-          <w:rFonts w:ascii="Helvetica" w:eastAsia="Times New Roman" w:hAnsi="Helvetica" w:cs="Helvetica"/>
-          <w:sz w:val="30"/>
-          <w:szCs w:val="30"/>
-        </w:rPr>
-        <w:t>Y;</w:t>
-      </w:r>
-      <w:proofErr w:type="gramEnd"/>
-    </w:p>
-    <w:p>
-      <w:pPr>
-        <w:spacing w:after="0" w:line="240" w:lineRule="auto"/>
-        <w:rPr>
-          <w:rFonts w:ascii="Helvetica" w:eastAsia="Times New Roman" w:hAnsi="Helvetica" w:cs="Helvetica"/>
-          <w:sz w:val="30"/>
-          <w:szCs w:val="30"/>
-        </w:rPr>
-      </w:pPr>
-    </w:p>
-    <w:p>
-      <w:pPr>
-        <w:spacing w:after="0" w:line="240" w:lineRule="auto"/>
-        <w:rPr>
-          <w:rFonts w:ascii="Helvetica" w:eastAsia="Times New Roman" w:hAnsi="Helvetica" w:cs="Helvetica"/>
-          <w:sz w:val="30"/>
-          <w:szCs w:val="30"/>
-        </w:rPr>
-      </w:pPr>
-      <w:proofErr w:type="gramStart"/>
-      <w:r>
-        <w:rPr>
-          <w:rFonts w:ascii="Helvetica" w:eastAsia="Times New Roman" w:hAnsi="Helvetica" w:cs="Helvetica"/>
-          <w:sz w:val="30"/>
-          <w:szCs w:val="30"/>
-        </w:rPr>
-        <w:t>a(</w:t>
-      </w:r>
-      <w:proofErr w:type="gramEnd"/>
-      <w:r>
-        <w:rPr>
-          <w:rFonts w:ascii="Helvetica" w:eastAsia="Times New Roman" w:hAnsi="Helvetica" w:cs="Helvetica"/>
-          <w:sz w:val="30"/>
-          <w:szCs w:val="30"/>
-        </w:rPr>
-        <w:t>1,1)</w:t>
-      </w:r>
-    </w:p>
-    <w:p>
-      <w:pPr>
-        <w:spacing w:after="0" w:line="240" w:lineRule="auto"/>
-        <w:rPr>
-          <w:rFonts w:ascii="Helvetica" w:eastAsia="Times New Roman" w:hAnsi="Helvetica" w:cs="Helvetica"/>
-          <w:sz w:val="30"/>
-          <w:szCs w:val="30"/>
-        </w:rPr>
-      </w:pPr>
-      <w:r>
-        <w:rPr>
-          <w:rFonts w:ascii="Helvetica" w:eastAsia="Times New Roman" w:hAnsi="Helvetica" w:cs="Helvetica"/>
-          <w:sz w:val="30"/>
-          <w:szCs w:val="30"/>
-        </w:rPr>
-        <w:t>L_1</w:t>
-      </w:r>
-    </w:p>
-    <w:p>
-      <w:pPr>
-        <w:spacing w:after="0" w:line="240" w:lineRule="auto"/>
-        <w:rPr>
-          <w:rFonts w:ascii="Helvetica" w:eastAsia="Times New Roman" w:hAnsi="Helvetica" w:cs="Helvetica"/>
-          <w:sz w:val="30"/>
-          <w:szCs w:val="30"/>
-        </w:rPr>
-      </w:pPr>
-      <w:proofErr w:type="spellStart"/>
-      <w:proofErr w:type="gramStart"/>
-      <w:r>
-        <w:rPr>
-          <w:rFonts w:ascii="Helvetica" w:eastAsia="Times New Roman" w:hAnsi="Helvetica" w:cs="Helvetica"/>
-          <w:sz w:val="30"/>
-          <w:szCs w:val="30"/>
-        </w:rPr>
-        <w:t>eig</w:t>
-      </w:r>
-      <w:proofErr w:type="spellEnd"/>
-      <w:r>
-        <w:rPr>
-          <w:rFonts w:ascii="Helvetica" w:eastAsia="Times New Roman" w:hAnsi="Helvetica" w:cs="Helvetica"/>
-          <w:sz w:val="30"/>
-          <w:szCs w:val="30"/>
-        </w:rPr>
-        <w:t>(</w:t>
-      </w:r>
-      <w:proofErr w:type="gramEnd"/>
-      <w:r>
-        <w:rPr>
-          <w:rFonts w:ascii="Helvetica" w:eastAsia="Times New Roman" w:hAnsi="Helvetica" w:cs="Helvetica"/>
-          <w:sz w:val="30"/>
-          <w:szCs w:val="30"/>
-        </w:rPr>
-        <w:t>A + L_1*C)</w:t>
-      </w:r>
-    </w:p>
-    <w:p>
-      <w:pPr>
-        <w:spacing w:after="0" w:line="240" w:lineRule="auto"/>
-        <w:rPr>
-          <w:rFonts w:ascii="Helvetica" w:eastAsia="Times New Roman" w:hAnsi="Helvetica" w:cs="Helvetica"/>
-          <w:sz w:val="30"/>
-          <w:szCs w:val="30"/>
-        </w:rPr>
-      </w:pPr>
-    </w:p>
-    <w:p>
-      <w:pPr>
-        <w:spacing w:after="0" w:line="240" w:lineRule="auto"/>
-        <w:rPr>
-          <w:rFonts w:ascii="Helvetica" w:eastAsia="Times New Roman" w:hAnsi="Helvetica" w:cs="Helvetica"/>
-          <w:sz w:val="30"/>
-          <w:szCs w:val="30"/>
-        </w:rPr>
-      </w:pPr>
-      <w:proofErr w:type="gramStart"/>
-      <w:r>
-        <w:rPr>
-          <w:rFonts w:ascii="Helvetica" w:eastAsia="Times New Roman" w:hAnsi="Helvetica" w:cs="Helvetica"/>
-          <w:sz w:val="30"/>
-          <w:szCs w:val="30"/>
-        </w:rPr>
-        <w:t>a(</w:t>
-      </w:r>
-      <w:proofErr w:type="gramEnd"/>
-      <w:r>
-        <w:rPr>
-          <w:rFonts w:ascii="Helvetica" w:eastAsia="Times New Roman" w:hAnsi="Helvetica" w:cs="Helvetica"/>
-          <w:sz w:val="30"/>
-          <w:szCs w:val="30"/>
-        </w:rPr>
-        <w:t>1,2)</w:t>
-      </w:r>
-    </w:p>
-    <w:p>
-      <w:pPr>
-        <w:spacing w:after="0" w:line="240" w:lineRule="auto"/>
-        <w:rPr>
-          <w:rFonts w:ascii="Helvetica" w:eastAsia="Times New Roman" w:hAnsi="Helvetica" w:cs="Helvetica"/>
-          <w:sz w:val="30"/>
-          <w:szCs w:val="30"/>
-        </w:rPr>
-      </w:pPr>
-      <w:r>
-        <w:rPr>
-          <w:rFonts w:ascii="Helvetica" w:eastAsia="Times New Roman" w:hAnsi="Helvetica" w:cs="Helvetica"/>
-          <w:sz w:val="30"/>
-          <w:szCs w:val="30"/>
-        </w:rPr>
-        <w:t>L_2</w:t>
-      </w:r>
-    </w:p>
-    <w:p>
-      <w:pPr>
-        <w:spacing w:after="0" w:line="240" w:lineRule="auto"/>
-        <w:rPr>
-          <w:rFonts w:ascii="Helvetica" w:eastAsia="Times New Roman" w:hAnsi="Helvetica" w:cs="Helvetica"/>
-          <w:sz w:val="30"/>
-          <w:szCs w:val="30"/>
-        </w:rPr>
-      </w:pPr>
-      <w:proofErr w:type="spellStart"/>
-      <w:proofErr w:type="gramStart"/>
-      <w:r>
-        <w:rPr>
-          <w:rFonts w:ascii="Helvetica" w:eastAsia="Times New Roman" w:hAnsi="Helvetica" w:cs="Helvetica"/>
-          <w:sz w:val="30"/>
-          <w:szCs w:val="30"/>
-        </w:rPr>
-        <w:t>eig</w:t>
-      </w:r>
-      <w:proofErr w:type="spellEnd"/>
-      <w:r>
-        <w:rPr>
-          <w:rFonts w:ascii="Helvetica" w:eastAsia="Times New Roman" w:hAnsi="Helvetica" w:cs="Helvetica"/>
-          <w:sz w:val="30"/>
-          <w:szCs w:val="30"/>
-        </w:rPr>
-        <w:t>(</w:t>
-      </w:r>
-      <w:proofErr w:type="gramEnd"/>
-      <w:r>
-        <w:rPr>
-          <w:rFonts w:ascii="Helvetica" w:eastAsia="Times New Roman" w:hAnsi="Helvetica" w:cs="Helvetica"/>
-          <w:sz w:val="30"/>
-          <w:szCs w:val="30"/>
-        </w:rPr>
-        <w:t>A + L_2*C)</w:t>
-      </w:r>
-    </w:p>
-    <w:p>
-      <w:pPr>
-        <w:spacing w:after="0" w:line="240" w:lineRule="auto"/>
-        <w:rPr>
-          <w:rFonts w:ascii="Helvetica" w:eastAsia="Times New Roman" w:hAnsi="Helvetica" w:cs="Helvetica"/>
-          <w:sz w:val="30"/>
-          <w:szCs w:val="30"/>
-        </w:rPr>
-      </w:pPr>
-    </w:p>
-    <w:p>
-      <w:pPr>
-        <w:spacing w:after="0" w:line="240" w:lineRule="auto"/>
-        <w:rPr>
-          <w:rFonts w:ascii="Helvetica" w:eastAsia="Times New Roman" w:hAnsi="Helvetica" w:cs="Helvetica"/>
-          <w:sz w:val="30"/>
-          <w:szCs w:val="30"/>
-        </w:rPr>
-      </w:pPr>
-      <w:proofErr w:type="gramStart"/>
-      <w:r>
-        <w:rPr>
-          <w:rFonts w:ascii="Helvetica" w:eastAsia="Times New Roman" w:hAnsi="Helvetica" w:cs="Helvetica"/>
-          <w:sz w:val="30"/>
-          <w:szCs w:val="30"/>
-        </w:rPr>
-        <w:t>a(</w:t>
-      </w:r>
-      <w:proofErr w:type="gramEnd"/>
-      <w:r>
-        <w:rPr>
-          <w:rFonts w:ascii="Helvetica" w:eastAsia="Times New Roman" w:hAnsi="Helvetica" w:cs="Helvetica"/>
-          <w:sz w:val="30"/>
-          <w:szCs w:val="30"/>
-        </w:rPr>
-        <w:t>1,3)</w:t>
-      </w:r>
-    </w:p>
-    <w:p>
-      <w:pPr>
-        <w:spacing w:after="0" w:line="240" w:lineRule="auto"/>
-        <w:rPr>
-          <w:rFonts w:ascii="Helvetica" w:eastAsia="Times New Roman" w:hAnsi="Helvetica" w:cs="Helvetica"/>
-          <w:sz w:val="30"/>
-          <w:szCs w:val="30"/>
-        </w:rPr>
-      </w:pPr>
-      <w:r>
-        <w:rPr>
-          <w:rFonts w:ascii="Helvetica" w:eastAsia="Times New Roman" w:hAnsi="Helvetica" w:cs="Helvetica"/>
-          <w:sz w:val="30"/>
-          <w:szCs w:val="30"/>
-        </w:rPr>
-        <w:t>L_3</w:t>
-      </w:r>
-    </w:p>
-    <w:p>
-      <w:pPr>
-        <w:spacing w:after="0" w:line="240" w:lineRule="auto"/>
-        <w:rPr>
-          <w:rFonts w:ascii="Helvetica" w:eastAsia="Times New Roman" w:hAnsi="Helvetica" w:cs="Helvetica"/>
-          <w:sz w:val="30"/>
-          <w:szCs w:val="30"/>
-        </w:rPr>
-      </w:pPr>
-      <w:proofErr w:type="spellStart"/>
-      <w:proofErr w:type="gramStart"/>
-      <w:r>
-        <w:rPr>
-          <w:rFonts w:ascii="Helvetica" w:eastAsia="Times New Roman" w:hAnsi="Helvetica" w:cs="Helvetica"/>
-          <w:sz w:val="30"/>
-          <w:szCs w:val="30"/>
-        </w:rPr>
-        <w:t>eig</w:t>
-      </w:r>
-      <w:proofErr w:type="spellEnd"/>
-      <w:r>
-        <w:rPr>
-          <w:rFonts w:ascii="Helvetica" w:eastAsia="Times New Roman" w:hAnsi="Helvetica" w:cs="Helvetica"/>
-          <w:sz w:val="30"/>
-          <w:szCs w:val="30"/>
-        </w:rPr>
-        <w:t>(</w:t>
-      </w:r>
-      <w:proofErr w:type="gramEnd"/>
-      <w:r>
-        <w:rPr>
-          <w:rFonts w:ascii="Helvetica" w:eastAsia="Times New Roman" w:hAnsi="Helvetica" w:cs="Helvetica"/>
-          <w:sz w:val="30"/>
-          <w:szCs w:val="30"/>
-        </w:rPr>
-        <w:t>A + L_3*C)</w:t>
+        <w:t>eig(A + L_3*C)</w:t>
       </w:r>
     </w:p>
     <w:p/>
     <w:p>
-      <w:pPr>
-        <w:rPr>
-          <w:lang w:val="ru-RU"/>
-        </w:rPr>
-      </w:pPr>
       <w:r>
         <w:rPr>
           <w:lang w:val="ru-RU"/>
@@ -12171,9 +10930,6 @@
         <w:t>Графики</w:t>
       </w:r>
       <w:r>
-        <w:rPr>
-          <w:lang w:val="ru-RU"/>
-        </w:rPr>
         <w:t>:</w:t>
       </w:r>
     </w:p>
@@ -15928,16 +14684,7 @@
             <w:szCs w:val="24"/>
             <w:lang w:val="ru-RU"/>
           </w:rPr>
-          <m:t>y</m:t>
-        </m:r>
-        <m:r>
-          <w:rPr>
-            <w:rFonts w:ascii="Cambria Math" w:eastAsiaTheme="minorEastAsia" w:hAnsi="Cambria Math" w:cs="Times New Roman"/>
-            <w:sz w:val="24"/>
-            <w:szCs w:val="24"/>
-            <w:lang w:val="ru-RU"/>
-          </w:rPr>
-          <m:t xml:space="preserve">= </m:t>
+          <m:t xml:space="preserve">y= </m:t>
         </m:r>
         <m:d>
           <m:dPr>

</xml_diff>